<commit_message>
Made small changes to use case overview, will need better sorting of cases. Added ids to each use case
</commit_message>
<xml_diff>
--- a/Use case overview.docx
+++ b/Use case overview.docx
@@ -3017,7 +3017,21 @@
       </w:r>
       <w:proofErr w:type="spellEnd"/>
       <w:r>
-        <w:t xml:space="preserve">. All </w:t>
+        <w:t xml:space="preserve">. </w:t>
+      </w:r>
+      <w:r>
+        <w:t xml:space="preserve">An ID for </w:t>
+      </w:r>
+      <w:proofErr w:type="spellStart"/>
+      <w:r>
+        <w:t>traceabiliy</w:t>
+      </w:r>
+      <w:proofErr w:type="spellEnd"/>
+      <w:r>
+        <w:t xml:space="preserve">. </w:t>
+      </w:r>
+      <w:r>
+        <w:t xml:space="preserve">All </w:t>
       </w:r>
       <w:proofErr w:type="spellStart"/>
       <w:r>
@@ -3256,8 +3270,6 @@
           <w:lang w:eastAsia="sv-SE"/>
         </w:rPr>
       </w:pPr>
-      <w:bookmarkStart w:id="1" w:name="_GoBack"/>
-      <w:bookmarkEnd w:id="1"/>
     </w:p>
     <w:tbl>
       <w:tblPr>
@@ -3298,9 +3310,10 @@
             <w:pPr>
               <w:spacing w:after="0" w:line="240" w:lineRule="auto"/>
               <w:rPr>
-                <w:rFonts w:ascii="Times New Roman" w:eastAsia="Times New Roman" w:hAnsi="Times New Roman" w:cs="Times New Roman"/>
-                <w:sz w:val="24"/>
-                <w:szCs w:val="24"/>
+                <w:rFonts w:ascii="Arial" w:eastAsia="Times New Roman" w:hAnsi="Arial" w:cs="Arial"/>
+                <w:color w:val="000000"/>
+                <w:sz w:val="20"/>
+                <w:szCs w:val="20"/>
                 <w:lang w:eastAsia="sv-SE"/>
               </w:rPr>
             </w:pPr>
@@ -3359,40 +3372,16 @@
                 <w:lang w:eastAsia="sv-SE"/>
               </w:rPr>
             </w:pPr>
-            <w:proofErr w:type="spellStart"/>
-            <w:r>
-              <w:rPr>
-                <w:rFonts w:ascii="Arial" w:eastAsia="Times New Roman" w:hAnsi="Arial" w:cs="Arial"/>
-                <w:color w:val="000000"/>
-                <w:sz w:val="20"/>
-                <w:szCs w:val="20"/>
-                <w:lang w:eastAsia="sv-SE"/>
-              </w:rPr>
-              <w:t>Actor</w:t>
-            </w:r>
-            <w:proofErr w:type="spellEnd"/>
-            <w:r>
-              <w:rPr>
-                <w:rFonts w:ascii="Arial" w:eastAsia="Times New Roman" w:hAnsi="Arial" w:cs="Arial"/>
-                <w:color w:val="000000"/>
-                <w:sz w:val="20"/>
-                <w:szCs w:val="20"/>
-                <w:lang w:eastAsia="sv-SE"/>
-              </w:rPr>
-              <w:t xml:space="preserve">: Manager, </w:t>
-            </w:r>
-            <w:proofErr w:type="spellStart"/>
-            <w:r>
-              <w:rPr>
-                <w:rFonts w:ascii="Arial" w:eastAsia="Times New Roman" w:hAnsi="Arial" w:cs="Arial"/>
-                <w:color w:val="000000"/>
-                <w:sz w:val="20"/>
-                <w:szCs w:val="20"/>
-                <w:lang w:eastAsia="sv-SE"/>
-              </w:rPr>
-              <w:t>Trucker</w:t>
-            </w:r>
-            <w:proofErr w:type="spellEnd"/>
+            <w:r>
+              <w:rPr>
+                <w:rFonts w:ascii="Arial" w:eastAsia="Times New Roman" w:hAnsi="Arial" w:cs="Arial"/>
+                <w:color w:val="000000"/>
+                <w:sz w:val="20"/>
+                <w:szCs w:val="20"/>
+                <w:lang w:eastAsia="sv-SE"/>
+              </w:rPr>
+              <w:t>ID: UC1</w:t>
+            </w:r>
           </w:p>
           <w:p>
             <w:pPr>
@@ -3413,6 +3402,51 @@
                 <w:szCs w:val="20"/>
                 <w:lang w:eastAsia="sv-SE"/>
               </w:rPr>
+              <w:t>Actor</w:t>
+            </w:r>
+            <w:proofErr w:type="spellEnd"/>
+            <w:r>
+              <w:rPr>
+                <w:rFonts w:ascii="Arial" w:eastAsia="Times New Roman" w:hAnsi="Arial" w:cs="Arial"/>
+                <w:color w:val="000000"/>
+                <w:sz w:val="20"/>
+                <w:szCs w:val="20"/>
+                <w:lang w:eastAsia="sv-SE"/>
+              </w:rPr>
+              <w:t xml:space="preserve">: Manager, </w:t>
+            </w:r>
+            <w:proofErr w:type="spellStart"/>
+            <w:r>
+              <w:rPr>
+                <w:rFonts w:ascii="Arial" w:eastAsia="Times New Roman" w:hAnsi="Arial" w:cs="Arial"/>
+                <w:color w:val="000000"/>
+                <w:sz w:val="20"/>
+                <w:szCs w:val="20"/>
+                <w:lang w:eastAsia="sv-SE"/>
+              </w:rPr>
+              <w:t>Trucker</w:t>
+            </w:r>
+            <w:proofErr w:type="spellEnd"/>
+          </w:p>
+          <w:p>
+            <w:pPr>
+              <w:spacing w:after="0" w:line="240" w:lineRule="auto"/>
+              <w:rPr>
+                <w:rFonts w:ascii="Times New Roman" w:eastAsia="Times New Roman" w:hAnsi="Times New Roman" w:cs="Times New Roman"/>
+                <w:sz w:val="24"/>
+                <w:szCs w:val="24"/>
+                <w:lang w:eastAsia="sv-SE"/>
+              </w:rPr>
+            </w:pPr>
+            <w:proofErr w:type="spellStart"/>
+            <w:r>
+              <w:rPr>
+                <w:rFonts w:ascii="Arial" w:eastAsia="Times New Roman" w:hAnsi="Arial" w:cs="Arial"/>
+                <w:color w:val="000000"/>
+                <w:sz w:val="20"/>
+                <w:szCs w:val="20"/>
+                <w:lang w:eastAsia="sv-SE"/>
+              </w:rPr>
               <w:t>Description</w:t>
             </w:r>
             <w:proofErr w:type="spellEnd"/>
@@ -3655,55 +3689,7 @@
                 <w:u w:val="single"/>
                 <w:lang w:eastAsia="sv-SE"/>
               </w:rPr>
-              <w:t>”</w:t>
-            </w:r>
-            <w:proofErr w:type="spellStart"/>
-            <w:r>
-              <w:rPr>
-                <w:rFonts w:ascii="Arial" w:eastAsia="Times New Roman" w:hAnsi="Arial" w:cs="Arial"/>
-                <w:color w:val="000000"/>
-                <w:sz w:val="20"/>
-                <w:szCs w:val="20"/>
-                <w:u w:val="single"/>
-                <w:lang w:eastAsia="sv-SE"/>
-              </w:rPr>
-              <w:t>Select</w:t>
-            </w:r>
-            <w:proofErr w:type="spellEnd"/>
-            <w:r>
-              <w:rPr>
-                <w:rFonts w:ascii="Arial" w:eastAsia="Times New Roman" w:hAnsi="Arial" w:cs="Arial"/>
-                <w:color w:val="000000"/>
-                <w:sz w:val="20"/>
-                <w:szCs w:val="20"/>
-                <w:u w:val="single"/>
-                <w:lang w:eastAsia="sv-SE"/>
-              </w:rPr>
-              <w:t xml:space="preserve"> </w:t>
-            </w:r>
-            <w:proofErr w:type="spellStart"/>
-            <w:r>
-              <w:rPr>
-                <w:rFonts w:ascii="Arial" w:eastAsia="Times New Roman" w:hAnsi="Arial" w:cs="Arial"/>
-                <w:color w:val="000000"/>
-                <w:sz w:val="20"/>
-                <w:szCs w:val="20"/>
-                <w:u w:val="single"/>
-                <w:lang w:eastAsia="sv-SE"/>
-              </w:rPr>
-              <w:t>Warehouse</w:t>
-            </w:r>
-            <w:proofErr w:type="spellEnd"/>
-            <w:r>
-              <w:rPr>
-                <w:rFonts w:ascii="Arial" w:eastAsia="Times New Roman" w:hAnsi="Arial" w:cs="Arial"/>
-                <w:color w:val="000000"/>
-                <w:sz w:val="20"/>
-                <w:szCs w:val="20"/>
-                <w:u w:val="single"/>
-                <w:lang w:eastAsia="sv-SE"/>
-              </w:rPr>
-              <w:t>”</w:t>
+              <w:t>UC2</w:t>
             </w:r>
             <w:r>
               <w:rPr>
@@ -3779,77 +3765,99 @@
             <w:pPr>
               <w:spacing w:after="0" w:line="240" w:lineRule="auto"/>
               <w:rPr>
+                <w:rFonts w:ascii="Arial" w:eastAsia="Times New Roman" w:hAnsi="Arial" w:cs="Arial"/>
+                <w:color w:val="000000"/>
+                <w:sz w:val="20"/>
+                <w:szCs w:val="20"/>
+                <w:lang w:eastAsia="sv-SE"/>
+              </w:rPr>
+            </w:pPr>
+            <w:proofErr w:type="spellStart"/>
+            <w:r>
+              <w:rPr>
+                <w:rFonts w:ascii="Arial" w:eastAsia="Times New Roman" w:hAnsi="Arial" w:cs="Arial"/>
+                <w:color w:val="000000"/>
+                <w:sz w:val="20"/>
+                <w:szCs w:val="20"/>
+                <w:lang w:eastAsia="sv-SE"/>
+              </w:rPr>
+              <w:t>Name</w:t>
+            </w:r>
+            <w:proofErr w:type="spellEnd"/>
+            <w:r>
+              <w:rPr>
+                <w:rFonts w:ascii="Arial" w:eastAsia="Times New Roman" w:hAnsi="Arial" w:cs="Arial"/>
+                <w:color w:val="000000"/>
+                <w:sz w:val="20"/>
+                <w:szCs w:val="20"/>
+                <w:lang w:eastAsia="sv-SE"/>
+              </w:rPr>
+              <w:t>: ”</w:t>
+            </w:r>
+            <w:proofErr w:type="spellStart"/>
+            <w:r>
+              <w:rPr>
+                <w:rFonts w:ascii="Arial" w:eastAsia="Times New Roman" w:hAnsi="Arial" w:cs="Arial"/>
+                <w:color w:val="000000"/>
+                <w:sz w:val="20"/>
+                <w:szCs w:val="20"/>
+                <w:lang w:eastAsia="sv-SE"/>
+              </w:rPr>
+              <w:t>Select</w:t>
+            </w:r>
+            <w:proofErr w:type="spellEnd"/>
+            <w:r>
+              <w:rPr>
+                <w:rFonts w:ascii="Arial" w:eastAsia="Times New Roman" w:hAnsi="Arial" w:cs="Arial"/>
+                <w:color w:val="000000"/>
+                <w:sz w:val="20"/>
+                <w:szCs w:val="20"/>
+                <w:lang w:eastAsia="sv-SE"/>
+              </w:rPr>
+              <w:t xml:space="preserve"> </w:t>
+            </w:r>
+            <w:proofErr w:type="spellStart"/>
+            <w:r>
+              <w:rPr>
+                <w:rFonts w:ascii="Arial" w:eastAsia="Times New Roman" w:hAnsi="Arial" w:cs="Arial"/>
+                <w:color w:val="000000"/>
+                <w:sz w:val="20"/>
+                <w:szCs w:val="20"/>
+                <w:lang w:eastAsia="sv-SE"/>
+              </w:rPr>
+              <w:t>Warehouse</w:t>
+            </w:r>
+            <w:proofErr w:type="spellEnd"/>
+            <w:r>
+              <w:rPr>
+                <w:rFonts w:ascii="Arial" w:eastAsia="Times New Roman" w:hAnsi="Arial" w:cs="Arial"/>
+                <w:color w:val="000000"/>
+                <w:sz w:val="20"/>
+                <w:szCs w:val="20"/>
+                <w:lang w:eastAsia="sv-SE"/>
+              </w:rPr>
+              <w:t>”</w:t>
+            </w:r>
+          </w:p>
+          <w:p>
+            <w:pPr>
+              <w:spacing w:after="0" w:line="240" w:lineRule="auto"/>
+              <w:rPr>
                 <w:rFonts w:ascii="Times New Roman" w:eastAsia="Times New Roman" w:hAnsi="Times New Roman" w:cs="Times New Roman"/>
                 <w:sz w:val="24"/>
                 <w:szCs w:val="24"/>
                 <w:lang w:eastAsia="sv-SE"/>
               </w:rPr>
             </w:pPr>
-            <w:proofErr w:type="spellStart"/>
-            <w:r>
-              <w:rPr>
-                <w:rFonts w:ascii="Arial" w:eastAsia="Times New Roman" w:hAnsi="Arial" w:cs="Arial"/>
-                <w:color w:val="000000"/>
-                <w:sz w:val="20"/>
-                <w:szCs w:val="20"/>
-                <w:lang w:eastAsia="sv-SE"/>
-              </w:rPr>
-              <w:t>Name</w:t>
-            </w:r>
-            <w:proofErr w:type="spellEnd"/>
-            <w:r>
-              <w:rPr>
-                <w:rFonts w:ascii="Arial" w:eastAsia="Times New Roman" w:hAnsi="Arial" w:cs="Arial"/>
-                <w:color w:val="000000"/>
-                <w:sz w:val="20"/>
-                <w:szCs w:val="20"/>
-                <w:lang w:eastAsia="sv-SE"/>
-              </w:rPr>
-              <w:t>: ”</w:t>
-            </w:r>
-            <w:proofErr w:type="spellStart"/>
-            <w:r>
-              <w:rPr>
-                <w:rFonts w:ascii="Arial" w:eastAsia="Times New Roman" w:hAnsi="Arial" w:cs="Arial"/>
-                <w:color w:val="000000"/>
-                <w:sz w:val="20"/>
-                <w:szCs w:val="20"/>
-                <w:lang w:eastAsia="sv-SE"/>
-              </w:rPr>
-              <w:t>Select</w:t>
-            </w:r>
-            <w:proofErr w:type="spellEnd"/>
-            <w:r>
-              <w:rPr>
-                <w:rFonts w:ascii="Arial" w:eastAsia="Times New Roman" w:hAnsi="Arial" w:cs="Arial"/>
-                <w:color w:val="000000"/>
-                <w:sz w:val="20"/>
-                <w:szCs w:val="20"/>
-                <w:lang w:eastAsia="sv-SE"/>
-              </w:rPr>
-              <w:t xml:space="preserve"> </w:t>
-            </w:r>
-            <w:proofErr w:type="spellStart"/>
-            <w:r>
-              <w:rPr>
-                <w:rFonts w:ascii="Arial" w:eastAsia="Times New Roman" w:hAnsi="Arial" w:cs="Arial"/>
-                <w:color w:val="000000"/>
-                <w:sz w:val="20"/>
-                <w:szCs w:val="20"/>
-                <w:lang w:eastAsia="sv-SE"/>
-              </w:rPr>
-              <w:t>Warehouse</w:t>
-            </w:r>
-            <w:proofErr w:type="spellEnd"/>
-            <w:r>
-              <w:rPr>
-                <w:rFonts w:ascii="Arial" w:eastAsia="Times New Roman" w:hAnsi="Arial" w:cs="Arial"/>
-                <w:color w:val="000000"/>
-                <w:sz w:val="20"/>
-                <w:szCs w:val="20"/>
-                <w:lang w:eastAsia="sv-SE"/>
-              </w:rPr>
-              <w:t>”</w:t>
+            <w:r>
+              <w:rPr>
+                <w:rFonts w:ascii="Arial" w:eastAsia="Times New Roman" w:hAnsi="Arial" w:cs="Arial"/>
+                <w:color w:val="000000"/>
+                <w:sz w:val="20"/>
+                <w:szCs w:val="20"/>
+                <w:lang w:eastAsia="sv-SE"/>
+              </w:rPr>
+              <w:t>ID: UC2</w:t>
             </w:r>
           </w:p>
           <w:p>
@@ -4257,77 +4265,99 @@
             <w:pPr>
               <w:spacing w:after="0" w:line="240" w:lineRule="auto"/>
               <w:rPr>
+                <w:rFonts w:ascii="Arial" w:eastAsia="Times New Roman" w:hAnsi="Arial" w:cs="Arial"/>
+                <w:color w:val="000000"/>
+                <w:sz w:val="20"/>
+                <w:szCs w:val="20"/>
+                <w:lang w:eastAsia="sv-SE"/>
+              </w:rPr>
+            </w:pPr>
+            <w:proofErr w:type="spellStart"/>
+            <w:r>
+              <w:rPr>
+                <w:rFonts w:ascii="Arial" w:eastAsia="Times New Roman" w:hAnsi="Arial" w:cs="Arial"/>
+                <w:color w:val="000000"/>
+                <w:sz w:val="20"/>
+                <w:szCs w:val="20"/>
+                <w:lang w:eastAsia="sv-SE"/>
+              </w:rPr>
+              <w:t>Name</w:t>
+            </w:r>
+            <w:proofErr w:type="spellEnd"/>
+            <w:r>
+              <w:rPr>
+                <w:rFonts w:ascii="Arial" w:eastAsia="Times New Roman" w:hAnsi="Arial" w:cs="Arial"/>
+                <w:color w:val="000000"/>
+                <w:sz w:val="20"/>
+                <w:szCs w:val="20"/>
+                <w:lang w:eastAsia="sv-SE"/>
+              </w:rPr>
+              <w:t>: ”</w:t>
+            </w:r>
+            <w:proofErr w:type="spellStart"/>
+            <w:r>
+              <w:rPr>
+                <w:rFonts w:ascii="Arial" w:eastAsia="Times New Roman" w:hAnsi="Arial" w:cs="Arial"/>
+                <w:color w:val="000000"/>
+                <w:sz w:val="20"/>
+                <w:szCs w:val="20"/>
+                <w:lang w:eastAsia="sv-SE"/>
+              </w:rPr>
+              <w:t>Add</w:t>
+            </w:r>
+            <w:proofErr w:type="spellEnd"/>
+            <w:r>
+              <w:rPr>
+                <w:rFonts w:ascii="Arial" w:eastAsia="Times New Roman" w:hAnsi="Arial" w:cs="Arial"/>
+                <w:color w:val="000000"/>
+                <w:sz w:val="20"/>
+                <w:szCs w:val="20"/>
+                <w:lang w:eastAsia="sv-SE"/>
+              </w:rPr>
+              <w:t xml:space="preserve"> </w:t>
+            </w:r>
+            <w:proofErr w:type="spellStart"/>
+            <w:r>
+              <w:rPr>
+                <w:rFonts w:ascii="Arial" w:eastAsia="Times New Roman" w:hAnsi="Arial" w:cs="Arial"/>
+                <w:color w:val="000000"/>
+                <w:sz w:val="20"/>
+                <w:szCs w:val="20"/>
+                <w:lang w:eastAsia="sv-SE"/>
+              </w:rPr>
+              <w:t>Good</w:t>
+            </w:r>
+            <w:proofErr w:type="spellEnd"/>
+            <w:r>
+              <w:rPr>
+                <w:rFonts w:ascii="Arial" w:eastAsia="Times New Roman" w:hAnsi="Arial" w:cs="Arial"/>
+                <w:color w:val="000000"/>
+                <w:sz w:val="20"/>
+                <w:szCs w:val="20"/>
+                <w:lang w:eastAsia="sv-SE"/>
+              </w:rPr>
+              <w:t>”</w:t>
+            </w:r>
+          </w:p>
+          <w:p>
+            <w:pPr>
+              <w:spacing w:after="0" w:line="240" w:lineRule="auto"/>
+              <w:rPr>
                 <w:rFonts w:ascii="Times New Roman" w:eastAsia="Times New Roman" w:hAnsi="Times New Roman" w:cs="Times New Roman"/>
                 <w:sz w:val="24"/>
                 <w:szCs w:val="24"/>
                 <w:lang w:eastAsia="sv-SE"/>
               </w:rPr>
             </w:pPr>
-            <w:proofErr w:type="spellStart"/>
-            <w:r>
-              <w:rPr>
-                <w:rFonts w:ascii="Arial" w:eastAsia="Times New Roman" w:hAnsi="Arial" w:cs="Arial"/>
-                <w:color w:val="000000"/>
-                <w:sz w:val="20"/>
-                <w:szCs w:val="20"/>
-                <w:lang w:eastAsia="sv-SE"/>
-              </w:rPr>
-              <w:t>Name</w:t>
-            </w:r>
-            <w:proofErr w:type="spellEnd"/>
-            <w:r>
-              <w:rPr>
-                <w:rFonts w:ascii="Arial" w:eastAsia="Times New Roman" w:hAnsi="Arial" w:cs="Arial"/>
-                <w:color w:val="000000"/>
-                <w:sz w:val="20"/>
-                <w:szCs w:val="20"/>
-                <w:lang w:eastAsia="sv-SE"/>
-              </w:rPr>
-              <w:t>: ”</w:t>
-            </w:r>
-            <w:proofErr w:type="spellStart"/>
-            <w:r>
-              <w:rPr>
-                <w:rFonts w:ascii="Arial" w:eastAsia="Times New Roman" w:hAnsi="Arial" w:cs="Arial"/>
-                <w:color w:val="000000"/>
-                <w:sz w:val="20"/>
-                <w:szCs w:val="20"/>
-                <w:lang w:eastAsia="sv-SE"/>
-              </w:rPr>
-              <w:t>Add</w:t>
-            </w:r>
-            <w:proofErr w:type="spellEnd"/>
-            <w:r>
-              <w:rPr>
-                <w:rFonts w:ascii="Arial" w:eastAsia="Times New Roman" w:hAnsi="Arial" w:cs="Arial"/>
-                <w:color w:val="000000"/>
-                <w:sz w:val="20"/>
-                <w:szCs w:val="20"/>
-                <w:lang w:eastAsia="sv-SE"/>
-              </w:rPr>
-              <w:t xml:space="preserve"> </w:t>
-            </w:r>
-            <w:proofErr w:type="spellStart"/>
-            <w:r>
-              <w:rPr>
-                <w:rFonts w:ascii="Arial" w:eastAsia="Times New Roman" w:hAnsi="Arial" w:cs="Arial"/>
-                <w:color w:val="000000"/>
-                <w:sz w:val="20"/>
-                <w:szCs w:val="20"/>
-                <w:lang w:eastAsia="sv-SE"/>
-              </w:rPr>
-              <w:t>Good</w:t>
-            </w:r>
-            <w:proofErr w:type="spellEnd"/>
-            <w:r>
-              <w:rPr>
-                <w:rFonts w:ascii="Arial" w:eastAsia="Times New Roman" w:hAnsi="Arial" w:cs="Arial"/>
-                <w:color w:val="000000"/>
-                <w:sz w:val="20"/>
-                <w:szCs w:val="20"/>
-                <w:lang w:eastAsia="sv-SE"/>
-              </w:rPr>
-              <w:t>”</w:t>
+            <w:r>
+              <w:rPr>
+                <w:rFonts w:ascii="Arial" w:eastAsia="Times New Roman" w:hAnsi="Arial" w:cs="Arial"/>
+                <w:color w:val="000000"/>
+                <w:sz w:val="20"/>
+                <w:szCs w:val="20"/>
+                <w:lang w:eastAsia="sv-SE"/>
+              </w:rPr>
+              <w:t>ID: UC3</w:t>
             </w:r>
           </w:p>
           <w:p>
@@ -4679,55 +4709,77 @@
             <w:pPr>
               <w:spacing w:after="0" w:line="240" w:lineRule="auto"/>
               <w:rPr>
+                <w:rFonts w:ascii="Arial" w:eastAsia="Times New Roman" w:hAnsi="Arial" w:cs="Arial"/>
+                <w:color w:val="000000"/>
+                <w:sz w:val="20"/>
+                <w:szCs w:val="20"/>
+                <w:lang w:eastAsia="sv-SE"/>
+              </w:rPr>
+            </w:pPr>
+            <w:proofErr w:type="spellStart"/>
+            <w:r>
+              <w:rPr>
+                <w:rFonts w:ascii="Arial" w:eastAsia="Times New Roman" w:hAnsi="Arial" w:cs="Arial"/>
+                <w:color w:val="000000"/>
+                <w:sz w:val="20"/>
+                <w:szCs w:val="20"/>
+                <w:lang w:eastAsia="sv-SE"/>
+              </w:rPr>
+              <w:t>Name</w:t>
+            </w:r>
+            <w:proofErr w:type="spellEnd"/>
+            <w:r>
+              <w:rPr>
+                <w:rFonts w:ascii="Arial" w:eastAsia="Times New Roman" w:hAnsi="Arial" w:cs="Arial"/>
+                <w:color w:val="000000"/>
+                <w:sz w:val="20"/>
+                <w:szCs w:val="20"/>
+                <w:lang w:eastAsia="sv-SE"/>
+              </w:rPr>
+              <w:t>: ”</w:t>
+            </w:r>
+            <w:proofErr w:type="spellStart"/>
+            <w:r>
+              <w:rPr>
+                <w:rFonts w:ascii="Arial" w:eastAsia="Times New Roman" w:hAnsi="Arial" w:cs="Arial"/>
+                <w:color w:val="000000"/>
+                <w:sz w:val="20"/>
+                <w:szCs w:val="20"/>
+                <w:lang w:eastAsia="sv-SE"/>
+              </w:rPr>
+              <w:t>Track</w:t>
+            </w:r>
+            <w:proofErr w:type="spellEnd"/>
+            <w:r>
+              <w:rPr>
+                <w:rFonts w:ascii="Arial" w:eastAsia="Times New Roman" w:hAnsi="Arial" w:cs="Arial"/>
+                <w:color w:val="000000"/>
+                <w:sz w:val="20"/>
+                <w:szCs w:val="20"/>
+                <w:lang w:eastAsia="sv-SE"/>
+              </w:rPr>
+              <w:t xml:space="preserve"> Trucks”</w:t>
+            </w:r>
+          </w:p>
+          <w:p>
+            <w:pPr>
+              <w:spacing w:after="0" w:line="240" w:lineRule="auto"/>
+              <w:rPr>
                 <w:rFonts w:ascii="Times New Roman" w:eastAsia="Times New Roman" w:hAnsi="Times New Roman" w:cs="Times New Roman"/>
                 <w:sz w:val="24"/>
                 <w:szCs w:val="24"/>
                 <w:lang w:eastAsia="sv-SE"/>
               </w:rPr>
             </w:pPr>
-            <w:proofErr w:type="spellStart"/>
-            <w:r>
-              <w:rPr>
-                <w:rFonts w:ascii="Arial" w:eastAsia="Times New Roman" w:hAnsi="Arial" w:cs="Arial"/>
-                <w:color w:val="000000"/>
-                <w:sz w:val="20"/>
-                <w:szCs w:val="20"/>
-                <w:lang w:eastAsia="sv-SE"/>
-              </w:rPr>
-              <w:t>Name</w:t>
-            </w:r>
-            <w:proofErr w:type="spellEnd"/>
-            <w:r>
-              <w:rPr>
-                <w:rFonts w:ascii="Arial" w:eastAsia="Times New Roman" w:hAnsi="Arial" w:cs="Arial"/>
-                <w:color w:val="000000"/>
-                <w:sz w:val="20"/>
-                <w:szCs w:val="20"/>
-                <w:lang w:eastAsia="sv-SE"/>
-              </w:rPr>
-              <w:t>: ”</w:t>
-            </w:r>
-            <w:proofErr w:type="spellStart"/>
-            <w:r>
-              <w:rPr>
-                <w:rFonts w:ascii="Arial" w:eastAsia="Times New Roman" w:hAnsi="Arial" w:cs="Arial"/>
-                <w:color w:val="000000"/>
-                <w:sz w:val="20"/>
-                <w:szCs w:val="20"/>
-                <w:lang w:eastAsia="sv-SE"/>
-              </w:rPr>
-              <w:t>Track</w:t>
-            </w:r>
-            <w:proofErr w:type="spellEnd"/>
-            <w:r>
-              <w:rPr>
-                <w:rFonts w:ascii="Arial" w:eastAsia="Times New Roman" w:hAnsi="Arial" w:cs="Arial"/>
-                <w:color w:val="000000"/>
-                <w:sz w:val="20"/>
-                <w:szCs w:val="20"/>
-                <w:lang w:eastAsia="sv-SE"/>
-              </w:rPr>
-              <w:t xml:space="preserve"> Trucks”</w:t>
+            <w:r>
+              <w:rPr>
+                <w:rFonts w:ascii="Arial" w:eastAsia="Times New Roman" w:hAnsi="Arial" w:cs="Arial"/>
+                <w:color w:val="000000"/>
+                <w:sz w:val="20"/>
+                <w:szCs w:val="20"/>
+                <w:lang w:eastAsia="sv-SE"/>
+              </w:rPr>
+              <w:t>ID: UC4</w:t>
             </w:r>
           </w:p>
           <w:p>
@@ -4981,55 +5033,77 @@
             <w:pPr>
               <w:spacing w:after="0" w:line="240" w:lineRule="auto"/>
               <w:rPr>
+                <w:rFonts w:ascii="Arial" w:eastAsia="Times New Roman" w:hAnsi="Arial" w:cs="Arial"/>
+                <w:color w:val="000000"/>
+                <w:sz w:val="20"/>
+                <w:szCs w:val="20"/>
+                <w:lang w:eastAsia="sv-SE"/>
+              </w:rPr>
+            </w:pPr>
+            <w:proofErr w:type="spellStart"/>
+            <w:r>
+              <w:rPr>
+                <w:rFonts w:ascii="Arial" w:eastAsia="Times New Roman" w:hAnsi="Arial" w:cs="Arial"/>
+                <w:color w:val="000000"/>
+                <w:sz w:val="20"/>
+                <w:szCs w:val="20"/>
+                <w:lang w:eastAsia="sv-SE"/>
+              </w:rPr>
+              <w:t>Name</w:t>
+            </w:r>
+            <w:proofErr w:type="spellEnd"/>
+            <w:r>
+              <w:rPr>
+                <w:rFonts w:ascii="Arial" w:eastAsia="Times New Roman" w:hAnsi="Arial" w:cs="Arial"/>
+                <w:color w:val="000000"/>
+                <w:sz w:val="20"/>
+                <w:szCs w:val="20"/>
+                <w:lang w:eastAsia="sv-SE"/>
+              </w:rPr>
+              <w:t>: ”</w:t>
+            </w:r>
+            <w:proofErr w:type="spellStart"/>
+            <w:r>
+              <w:rPr>
+                <w:rFonts w:ascii="Arial" w:eastAsia="Times New Roman" w:hAnsi="Arial" w:cs="Arial"/>
+                <w:color w:val="000000"/>
+                <w:sz w:val="20"/>
+                <w:szCs w:val="20"/>
+                <w:lang w:eastAsia="sv-SE"/>
+              </w:rPr>
+              <w:t>Select</w:t>
+            </w:r>
+            <w:proofErr w:type="spellEnd"/>
+            <w:r>
+              <w:rPr>
+                <w:rFonts w:ascii="Arial" w:eastAsia="Times New Roman" w:hAnsi="Arial" w:cs="Arial"/>
+                <w:color w:val="000000"/>
+                <w:sz w:val="20"/>
+                <w:szCs w:val="20"/>
+                <w:lang w:eastAsia="sv-SE"/>
+              </w:rPr>
+              <w:t xml:space="preserve"> Truck”</w:t>
+            </w:r>
+          </w:p>
+          <w:p>
+            <w:pPr>
+              <w:spacing w:after="0" w:line="240" w:lineRule="auto"/>
+              <w:rPr>
                 <w:rFonts w:ascii="Times New Roman" w:eastAsia="Times New Roman" w:hAnsi="Times New Roman" w:cs="Times New Roman"/>
                 <w:sz w:val="24"/>
                 <w:szCs w:val="24"/>
                 <w:lang w:eastAsia="sv-SE"/>
               </w:rPr>
             </w:pPr>
-            <w:proofErr w:type="spellStart"/>
-            <w:r>
-              <w:rPr>
-                <w:rFonts w:ascii="Arial" w:eastAsia="Times New Roman" w:hAnsi="Arial" w:cs="Arial"/>
-                <w:color w:val="000000"/>
-                <w:sz w:val="20"/>
-                <w:szCs w:val="20"/>
-                <w:lang w:eastAsia="sv-SE"/>
-              </w:rPr>
-              <w:t>Name</w:t>
-            </w:r>
-            <w:proofErr w:type="spellEnd"/>
-            <w:r>
-              <w:rPr>
-                <w:rFonts w:ascii="Arial" w:eastAsia="Times New Roman" w:hAnsi="Arial" w:cs="Arial"/>
-                <w:color w:val="000000"/>
-                <w:sz w:val="20"/>
-                <w:szCs w:val="20"/>
-                <w:lang w:eastAsia="sv-SE"/>
-              </w:rPr>
-              <w:t>: ”</w:t>
-            </w:r>
-            <w:proofErr w:type="spellStart"/>
-            <w:r>
-              <w:rPr>
-                <w:rFonts w:ascii="Arial" w:eastAsia="Times New Roman" w:hAnsi="Arial" w:cs="Arial"/>
-                <w:color w:val="000000"/>
-                <w:sz w:val="20"/>
-                <w:szCs w:val="20"/>
-                <w:lang w:eastAsia="sv-SE"/>
-              </w:rPr>
-              <w:t>Select</w:t>
-            </w:r>
-            <w:proofErr w:type="spellEnd"/>
-            <w:r>
-              <w:rPr>
-                <w:rFonts w:ascii="Arial" w:eastAsia="Times New Roman" w:hAnsi="Arial" w:cs="Arial"/>
-                <w:color w:val="000000"/>
-                <w:sz w:val="20"/>
-                <w:szCs w:val="20"/>
-                <w:lang w:eastAsia="sv-SE"/>
-              </w:rPr>
-              <w:t xml:space="preserve"> Truck”</w:t>
+            <w:r>
+              <w:rPr>
+                <w:rFonts w:ascii="Arial" w:eastAsia="Times New Roman" w:hAnsi="Arial" w:cs="Arial"/>
+                <w:color w:val="000000"/>
+                <w:sz w:val="20"/>
+                <w:szCs w:val="20"/>
+                <w:lang w:eastAsia="sv-SE"/>
+              </w:rPr>
+              <w:t>ID: UC5</w:t>
             </w:r>
           </w:p>
           <w:p>
@@ -5283,77 +5357,99 @@
             <w:pPr>
               <w:spacing w:after="0" w:line="240" w:lineRule="auto"/>
               <w:rPr>
+                <w:rFonts w:ascii="Arial" w:eastAsia="Times New Roman" w:hAnsi="Arial" w:cs="Arial"/>
+                <w:color w:val="000000"/>
+                <w:sz w:val="20"/>
+                <w:szCs w:val="20"/>
+                <w:lang w:eastAsia="sv-SE"/>
+              </w:rPr>
+            </w:pPr>
+            <w:proofErr w:type="spellStart"/>
+            <w:r>
+              <w:rPr>
+                <w:rFonts w:ascii="Arial" w:eastAsia="Times New Roman" w:hAnsi="Arial" w:cs="Arial"/>
+                <w:color w:val="000000"/>
+                <w:sz w:val="20"/>
+                <w:szCs w:val="20"/>
+                <w:lang w:eastAsia="sv-SE"/>
+              </w:rPr>
+              <w:t>Name</w:t>
+            </w:r>
+            <w:proofErr w:type="spellEnd"/>
+            <w:r>
+              <w:rPr>
+                <w:rFonts w:ascii="Arial" w:eastAsia="Times New Roman" w:hAnsi="Arial" w:cs="Arial"/>
+                <w:color w:val="000000"/>
+                <w:sz w:val="20"/>
+                <w:szCs w:val="20"/>
+                <w:lang w:eastAsia="sv-SE"/>
+              </w:rPr>
+              <w:t>: ”</w:t>
+            </w:r>
+            <w:proofErr w:type="spellStart"/>
+            <w:r>
+              <w:rPr>
+                <w:rFonts w:ascii="Arial" w:eastAsia="Times New Roman" w:hAnsi="Arial" w:cs="Arial"/>
+                <w:color w:val="000000"/>
+                <w:sz w:val="20"/>
+                <w:szCs w:val="20"/>
+                <w:lang w:eastAsia="sv-SE"/>
+              </w:rPr>
+              <w:t>Select</w:t>
+            </w:r>
+            <w:proofErr w:type="spellEnd"/>
+            <w:r>
+              <w:rPr>
+                <w:rFonts w:ascii="Arial" w:eastAsia="Times New Roman" w:hAnsi="Arial" w:cs="Arial"/>
+                <w:color w:val="000000"/>
+                <w:sz w:val="20"/>
+                <w:szCs w:val="20"/>
+                <w:lang w:eastAsia="sv-SE"/>
+              </w:rPr>
+              <w:t xml:space="preserve"> </w:t>
+            </w:r>
+            <w:proofErr w:type="spellStart"/>
+            <w:r>
+              <w:rPr>
+                <w:rFonts w:ascii="Arial" w:eastAsia="Times New Roman" w:hAnsi="Arial" w:cs="Arial"/>
+                <w:color w:val="000000"/>
+                <w:sz w:val="20"/>
+                <w:szCs w:val="20"/>
+                <w:lang w:eastAsia="sv-SE"/>
+              </w:rPr>
+              <w:t>Good</w:t>
+            </w:r>
+            <w:proofErr w:type="spellEnd"/>
+            <w:r>
+              <w:rPr>
+                <w:rFonts w:ascii="Arial" w:eastAsia="Times New Roman" w:hAnsi="Arial" w:cs="Arial"/>
+                <w:color w:val="000000"/>
+                <w:sz w:val="20"/>
+                <w:szCs w:val="20"/>
+                <w:lang w:eastAsia="sv-SE"/>
+              </w:rPr>
+              <w:t>”</w:t>
+            </w:r>
+          </w:p>
+          <w:p>
+            <w:pPr>
+              <w:spacing w:after="0" w:line="240" w:lineRule="auto"/>
+              <w:rPr>
                 <w:rFonts w:ascii="Times New Roman" w:eastAsia="Times New Roman" w:hAnsi="Times New Roman" w:cs="Times New Roman"/>
                 <w:sz w:val="24"/>
                 <w:szCs w:val="24"/>
                 <w:lang w:eastAsia="sv-SE"/>
               </w:rPr>
             </w:pPr>
-            <w:proofErr w:type="spellStart"/>
-            <w:r>
-              <w:rPr>
-                <w:rFonts w:ascii="Arial" w:eastAsia="Times New Roman" w:hAnsi="Arial" w:cs="Arial"/>
-                <w:color w:val="000000"/>
-                <w:sz w:val="20"/>
-                <w:szCs w:val="20"/>
-                <w:lang w:eastAsia="sv-SE"/>
-              </w:rPr>
-              <w:t>Name</w:t>
-            </w:r>
-            <w:proofErr w:type="spellEnd"/>
-            <w:r>
-              <w:rPr>
-                <w:rFonts w:ascii="Arial" w:eastAsia="Times New Roman" w:hAnsi="Arial" w:cs="Arial"/>
-                <w:color w:val="000000"/>
-                <w:sz w:val="20"/>
-                <w:szCs w:val="20"/>
-                <w:lang w:eastAsia="sv-SE"/>
-              </w:rPr>
-              <w:t>: ”</w:t>
-            </w:r>
-            <w:proofErr w:type="spellStart"/>
-            <w:r>
-              <w:rPr>
-                <w:rFonts w:ascii="Arial" w:eastAsia="Times New Roman" w:hAnsi="Arial" w:cs="Arial"/>
-                <w:color w:val="000000"/>
-                <w:sz w:val="20"/>
-                <w:szCs w:val="20"/>
-                <w:lang w:eastAsia="sv-SE"/>
-              </w:rPr>
-              <w:t>Select</w:t>
-            </w:r>
-            <w:proofErr w:type="spellEnd"/>
-            <w:r>
-              <w:rPr>
-                <w:rFonts w:ascii="Arial" w:eastAsia="Times New Roman" w:hAnsi="Arial" w:cs="Arial"/>
-                <w:color w:val="000000"/>
-                <w:sz w:val="20"/>
-                <w:szCs w:val="20"/>
-                <w:lang w:eastAsia="sv-SE"/>
-              </w:rPr>
-              <w:t xml:space="preserve"> </w:t>
-            </w:r>
-            <w:proofErr w:type="spellStart"/>
-            <w:r>
-              <w:rPr>
-                <w:rFonts w:ascii="Arial" w:eastAsia="Times New Roman" w:hAnsi="Arial" w:cs="Arial"/>
-                <w:color w:val="000000"/>
-                <w:sz w:val="20"/>
-                <w:szCs w:val="20"/>
-                <w:lang w:eastAsia="sv-SE"/>
-              </w:rPr>
-              <w:t>Good</w:t>
-            </w:r>
-            <w:proofErr w:type="spellEnd"/>
-            <w:r>
-              <w:rPr>
-                <w:rFonts w:ascii="Arial" w:eastAsia="Times New Roman" w:hAnsi="Arial" w:cs="Arial"/>
-                <w:color w:val="000000"/>
-                <w:sz w:val="20"/>
-                <w:szCs w:val="20"/>
-                <w:lang w:eastAsia="sv-SE"/>
-              </w:rPr>
-              <w:t>”</w:t>
+            <w:r>
+              <w:rPr>
+                <w:rFonts w:ascii="Arial" w:eastAsia="Times New Roman" w:hAnsi="Arial" w:cs="Arial"/>
+                <w:color w:val="000000"/>
+                <w:sz w:val="20"/>
+                <w:szCs w:val="20"/>
+                <w:lang w:eastAsia="sv-SE"/>
+              </w:rPr>
+              <w:t>ID: UC6</w:t>
             </w:r>
           </w:p>
           <w:p>
@@ -5685,9 +5781,10 @@
             <w:pPr>
               <w:spacing w:after="0" w:line="240" w:lineRule="auto"/>
               <w:rPr>
-                <w:rFonts w:ascii="Times New Roman" w:eastAsia="Times New Roman" w:hAnsi="Times New Roman" w:cs="Times New Roman"/>
-                <w:sz w:val="24"/>
-                <w:szCs w:val="24"/>
+                <w:rFonts w:ascii="Arial" w:eastAsia="Times New Roman" w:hAnsi="Arial" w:cs="Arial"/>
+                <w:color w:val="000000"/>
+                <w:sz w:val="20"/>
+                <w:szCs w:val="20"/>
                 <w:lang w:eastAsia="sv-SE"/>
               </w:rPr>
             </w:pPr>
@@ -5746,40 +5843,17 @@
                 <w:lang w:eastAsia="sv-SE"/>
               </w:rPr>
             </w:pPr>
-            <w:proofErr w:type="spellStart"/>
-            <w:r>
-              <w:rPr>
-                <w:rFonts w:ascii="Arial" w:eastAsia="Times New Roman" w:hAnsi="Arial" w:cs="Arial"/>
-                <w:color w:val="000000"/>
-                <w:sz w:val="20"/>
-                <w:szCs w:val="20"/>
-                <w:lang w:eastAsia="sv-SE"/>
-              </w:rPr>
-              <w:t>Actor</w:t>
-            </w:r>
-            <w:proofErr w:type="spellEnd"/>
-            <w:r>
-              <w:rPr>
-                <w:rFonts w:ascii="Arial" w:eastAsia="Times New Roman" w:hAnsi="Arial" w:cs="Arial"/>
-                <w:color w:val="000000"/>
-                <w:sz w:val="20"/>
-                <w:szCs w:val="20"/>
-                <w:lang w:eastAsia="sv-SE"/>
-              </w:rPr>
-              <w:t xml:space="preserve">(s): Manager, </w:t>
-            </w:r>
-            <w:proofErr w:type="spellStart"/>
-            <w:r>
-              <w:rPr>
-                <w:rFonts w:ascii="Arial" w:eastAsia="Times New Roman" w:hAnsi="Arial" w:cs="Arial"/>
-                <w:color w:val="000000"/>
-                <w:sz w:val="20"/>
-                <w:szCs w:val="20"/>
-                <w:lang w:eastAsia="sv-SE"/>
-              </w:rPr>
-              <w:t>trucker</w:t>
-            </w:r>
-            <w:proofErr w:type="spellEnd"/>
+            <w:r>
+              <w:rPr>
+                <w:rFonts w:ascii="Arial" w:eastAsia="Times New Roman" w:hAnsi="Arial" w:cs="Arial"/>
+                <w:color w:val="000000"/>
+                <w:sz w:val="20"/>
+                <w:szCs w:val="20"/>
+                <w:lang w:eastAsia="sv-SE"/>
+              </w:rPr>
+              <w:lastRenderedPageBreak/>
+              <w:t>ID: UC7</w:t>
+            </w:r>
           </w:p>
           <w:p>
             <w:pPr>
@@ -5800,6 +5874,51 @@
                 <w:szCs w:val="20"/>
                 <w:lang w:eastAsia="sv-SE"/>
               </w:rPr>
+              <w:t>Actor</w:t>
+            </w:r>
+            <w:proofErr w:type="spellEnd"/>
+            <w:r>
+              <w:rPr>
+                <w:rFonts w:ascii="Arial" w:eastAsia="Times New Roman" w:hAnsi="Arial" w:cs="Arial"/>
+                <w:color w:val="000000"/>
+                <w:sz w:val="20"/>
+                <w:szCs w:val="20"/>
+                <w:lang w:eastAsia="sv-SE"/>
+              </w:rPr>
+              <w:t xml:space="preserve">(s): Manager, </w:t>
+            </w:r>
+            <w:proofErr w:type="spellStart"/>
+            <w:r>
+              <w:rPr>
+                <w:rFonts w:ascii="Arial" w:eastAsia="Times New Roman" w:hAnsi="Arial" w:cs="Arial"/>
+                <w:color w:val="000000"/>
+                <w:sz w:val="20"/>
+                <w:szCs w:val="20"/>
+                <w:lang w:eastAsia="sv-SE"/>
+              </w:rPr>
+              <w:t>trucker</w:t>
+            </w:r>
+            <w:proofErr w:type="spellEnd"/>
+          </w:p>
+          <w:p>
+            <w:pPr>
+              <w:spacing w:after="0" w:line="240" w:lineRule="auto"/>
+              <w:rPr>
+                <w:rFonts w:ascii="Times New Roman" w:eastAsia="Times New Roman" w:hAnsi="Times New Roman" w:cs="Times New Roman"/>
+                <w:sz w:val="24"/>
+                <w:szCs w:val="24"/>
+                <w:lang w:eastAsia="sv-SE"/>
+              </w:rPr>
+            </w:pPr>
+            <w:proofErr w:type="spellStart"/>
+            <w:r>
+              <w:rPr>
+                <w:rFonts w:ascii="Arial" w:eastAsia="Times New Roman" w:hAnsi="Arial" w:cs="Arial"/>
+                <w:color w:val="000000"/>
+                <w:sz w:val="20"/>
+                <w:szCs w:val="20"/>
+                <w:lang w:eastAsia="sv-SE"/>
+              </w:rPr>
               <w:t>Description</w:t>
             </w:r>
             <w:proofErr w:type="spellEnd"/>
@@ -5866,9 +5985,8 @@
                 <w:u w:val="single"/>
                 <w:lang w:eastAsia="sv-SE"/>
               </w:rPr>
-              <w:t>”</w:t>
-            </w:r>
-            <w:proofErr w:type="spellStart"/>
+              <w:t>UC5</w:t>
+            </w:r>
             <w:r>
               <w:rPr>
                 <w:rFonts w:ascii="Arial" w:eastAsia="Times New Roman" w:hAnsi="Arial" w:cs="Arial"/>
@@ -5878,9 +5996,40 @@
                 <w:u w:val="single"/>
                 <w:lang w:eastAsia="sv-SE"/>
               </w:rPr>
-              <w:t>Select</w:t>
-            </w:r>
-            <w:proofErr w:type="spellEnd"/>
+              <w:t>)</w:t>
+            </w:r>
+            <w:r>
+              <w:rPr>
+                <w:rFonts w:ascii="Arial" w:eastAsia="Times New Roman" w:hAnsi="Arial" w:cs="Arial"/>
+                <w:color w:val="000000"/>
+                <w:sz w:val="20"/>
+                <w:szCs w:val="20"/>
+                <w:lang w:eastAsia="sv-SE"/>
+              </w:rPr>
+              <w:t xml:space="preserve"> and a </w:t>
+            </w:r>
+            <w:proofErr w:type="spellStart"/>
+            <w:r>
+              <w:rPr>
+                <w:rFonts w:ascii="Arial" w:eastAsia="Times New Roman" w:hAnsi="Arial" w:cs="Arial"/>
+                <w:color w:val="000000"/>
+                <w:sz w:val="20"/>
+                <w:szCs w:val="20"/>
+                <w:lang w:eastAsia="sv-SE"/>
+              </w:rPr>
+              <w:t>good</w:t>
+            </w:r>
+            <w:proofErr w:type="spellEnd"/>
+            <w:r>
+              <w:rPr>
+                <w:rFonts w:ascii="Arial" w:eastAsia="Times New Roman" w:hAnsi="Arial" w:cs="Arial"/>
+                <w:color w:val="000000"/>
+                <w:sz w:val="20"/>
+                <w:szCs w:val="20"/>
+                <w:lang w:eastAsia="sv-SE"/>
+              </w:rPr>
+              <w:t xml:space="preserve"> (</w:t>
+            </w:r>
             <w:r>
               <w:rPr>
                 <w:rFonts w:ascii="Arial" w:eastAsia="Times New Roman" w:hAnsi="Arial" w:cs="Arial"/>
@@ -5890,98 +6039,7 @@
                 <w:u w:val="single"/>
                 <w:lang w:eastAsia="sv-SE"/>
               </w:rPr>
-              <w:t xml:space="preserve"> Truck”)</w:t>
-            </w:r>
-            <w:r>
-              <w:rPr>
-                <w:rFonts w:ascii="Arial" w:eastAsia="Times New Roman" w:hAnsi="Arial" w:cs="Arial"/>
-                <w:color w:val="000000"/>
-                <w:sz w:val="20"/>
-                <w:szCs w:val="20"/>
-                <w:lang w:eastAsia="sv-SE"/>
-              </w:rPr>
-              <w:t xml:space="preserve"> and a </w:t>
-            </w:r>
-            <w:proofErr w:type="spellStart"/>
-            <w:r>
-              <w:rPr>
-                <w:rFonts w:ascii="Arial" w:eastAsia="Times New Roman" w:hAnsi="Arial" w:cs="Arial"/>
-                <w:color w:val="000000"/>
-                <w:sz w:val="20"/>
-                <w:szCs w:val="20"/>
-                <w:lang w:eastAsia="sv-SE"/>
-              </w:rPr>
-              <w:t>good</w:t>
-            </w:r>
-            <w:proofErr w:type="spellEnd"/>
-            <w:r>
-              <w:rPr>
-                <w:rFonts w:ascii="Arial" w:eastAsia="Times New Roman" w:hAnsi="Arial" w:cs="Arial"/>
-                <w:color w:val="000000"/>
-                <w:sz w:val="20"/>
-                <w:szCs w:val="20"/>
-                <w:lang w:eastAsia="sv-SE"/>
-              </w:rPr>
-              <w:t xml:space="preserve"> (</w:t>
-            </w:r>
-            <w:r>
-              <w:rPr>
-                <w:rFonts w:ascii="Arial" w:eastAsia="Times New Roman" w:hAnsi="Arial" w:cs="Arial"/>
-                <w:color w:val="000000"/>
-                <w:sz w:val="20"/>
-                <w:szCs w:val="20"/>
-                <w:u w:val="single"/>
-                <w:lang w:eastAsia="sv-SE"/>
-              </w:rPr>
-              <w:t>”</w:t>
-            </w:r>
-            <w:proofErr w:type="spellStart"/>
-            <w:r>
-              <w:rPr>
-                <w:rFonts w:ascii="Arial" w:eastAsia="Times New Roman" w:hAnsi="Arial" w:cs="Arial"/>
-                <w:color w:val="000000"/>
-                <w:sz w:val="20"/>
-                <w:szCs w:val="20"/>
-                <w:u w:val="single"/>
-                <w:lang w:eastAsia="sv-SE"/>
-              </w:rPr>
-              <w:t>Select</w:t>
-            </w:r>
-            <w:proofErr w:type="spellEnd"/>
-            <w:r>
-              <w:rPr>
-                <w:rFonts w:ascii="Arial" w:eastAsia="Times New Roman" w:hAnsi="Arial" w:cs="Arial"/>
-                <w:color w:val="000000"/>
-                <w:sz w:val="20"/>
-                <w:szCs w:val="20"/>
-                <w:u w:val="single"/>
-                <w:lang w:eastAsia="sv-SE"/>
-              </w:rPr>
-              <w:t xml:space="preserve"> </w:t>
-            </w:r>
-            <w:proofErr w:type="spellStart"/>
-            <w:r>
-              <w:rPr>
-                <w:rFonts w:ascii="Arial" w:eastAsia="Times New Roman" w:hAnsi="Arial" w:cs="Arial"/>
-                <w:color w:val="000000"/>
-                <w:sz w:val="20"/>
-                <w:szCs w:val="20"/>
-                <w:u w:val="single"/>
-                <w:lang w:eastAsia="sv-SE"/>
-              </w:rPr>
-              <w:t>Good</w:t>
-            </w:r>
-            <w:proofErr w:type="spellEnd"/>
-            <w:r>
-              <w:rPr>
-                <w:rFonts w:ascii="Arial" w:eastAsia="Times New Roman" w:hAnsi="Arial" w:cs="Arial"/>
-                <w:color w:val="000000"/>
-                <w:sz w:val="20"/>
-                <w:szCs w:val="20"/>
-                <w:u w:val="single"/>
-                <w:lang w:eastAsia="sv-SE"/>
-              </w:rPr>
-              <w:t>”</w:t>
+              <w:t>UC6</w:t>
             </w:r>
             <w:r>
               <w:rPr>
@@ -6189,9 +6247,10 @@
             <w:pPr>
               <w:spacing w:after="0" w:line="240" w:lineRule="auto"/>
               <w:rPr>
-                <w:rFonts w:ascii="Times New Roman" w:eastAsia="Times New Roman" w:hAnsi="Times New Roman" w:cs="Times New Roman"/>
-                <w:sz w:val="24"/>
-                <w:szCs w:val="24"/>
+                <w:rFonts w:ascii="Arial" w:eastAsia="Times New Roman" w:hAnsi="Arial" w:cs="Arial"/>
+                <w:color w:val="000000"/>
+                <w:sz w:val="20"/>
+                <w:szCs w:val="20"/>
                 <w:lang w:eastAsia="sv-SE"/>
               </w:rPr>
             </w:pPr>
@@ -6250,40 +6309,16 @@
                 <w:lang w:eastAsia="sv-SE"/>
               </w:rPr>
             </w:pPr>
-            <w:proofErr w:type="spellStart"/>
-            <w:r>
-              <w:rPr>
-                <w:rFonts w:ascii="Arial" w:eastAsia="Times New Roman" w:hAnsi="Arial" w:cs="Arial"/>
-                <w:color w:val="000000"/>
-                <w:sz w:val="20"/>
-                <w:szCs w:val="20"/>
-                <w:lang w:eastAsia="sv-SE"/>
-              </w:rPr>
-              <w:t>Actor</w:t>
-            </w:r>
-            <w:proofErr w:type="spellEnd"/>
-            <w:r>
-              <w:rPr>
-                <w:rFonts w:ascii="Arial" w:eastAsia="Times New Roman" w:hAnsi="Arial" w:cs="Arial"/>
-                <w:color w:val="000000"/>
-                <w:sz w:val="20"/>
-                <w:szCs w:val="20"/>
-                <w:lang w:eastAsia="sv-SE"/>
-              </w:rPr>
-              <w:t xml:space="preserve">(s): Manager, </w:t>
-            </w:r>
-            <w:proofErr w:type="spellStart"/>
-            <w:r>
-              <w:rPr>
-                <w:rFonts w:ascii="Arial" w:eastAsia="Times New Roman" w:hAnsi="Arial" w:cs="Arial"/>
-                <w:color w:val="000000"/>
-                <w:sz w:val="20"/>
-                <w:szCs w:val="20"/>
-                <w:lang w:eastAsia="sv-SE"/>
-              </w:rPr>
-              <w:t>Trucker</w:t>
-            </w:r>
-            <w:proofErr w:type="spellEnd"/>
+            <w:r>
+              <w:rPr>
+                <w:rFonts w:ascii="Arial" w:eastAsia="Times New Roman" w:hAnsi="Arial" w:cs="Arial"/>
+                <w:color w:val="000000"/>
+                <w:sz w:val="20"/>
+                <w:szCs w:val="20"/>
+                <w:lang w:eastAsia="sv-SE"/>
+              </w:rPr>
+              <w:t>ID: UC8</w:t>
+            </w:r>
           </w:p>
           <w:p>
             <w:pPr>
@@ -6304,6 +6339,51 @@
                 <w:szCs w:val="20"/>
                 <w:lang w:eastAsia="sv-SE"/>
               </w:rPr>
+              <w:t>Actor</w:t>
+            </w:r>
+            <w:proofErr w:type="spellEnd"/>
+            <w:r>
+              <w:rPr>
+                <w:rFonts w:ascii="Arial" w:eastAsia="Times New Roman" w:hAnsi="Arial" w:cs="Arial"/>
+                <w:color w:val="000000"/>
+                <w:sz w:val="20"/>
+                <w:szCs w:val="20"/>
+                <w:lang w:eastAsia="sv-SE"/>
+              </w:rPr>
+              <w:t xml:space="preserve">(s): Manager, </w:t>
+            </w:r>
+            <w:proofErr w:type="spellStart"/>
+            <w:r>
+              <w:rPr>
+                <w:rFonts w:ascii="Arial" w:eastAsia="Times New Roman" w:hAnsi="Arial" w:cs="Arial"/>
+                <w:color w:val="000000"/>
+                <w:sz w:val="20"/>
+                <w:szCs w:val="20"/>
+                <w:lang w:eastAsia="sv-SE"/>
+              </w:rPr>
+              <w:t>Trucker</w:t>
+            </w:r>
+            <w:proofErr w:type="spellEnd"/>
+          </w:p>
+          <w:p>
+            <w:pPr>
+              <w:spacing w:after="0" w:line="240" w:lineRule="auto"/>
+              <w:rPr>
+                <w:rFonts w:ascii="Times New Roman" w:eastAsia="Times New Roman" w:hAnsi="Times New Roman" w:cs="Times New Roman"/>
+                <w:sz w:val="24"/>
+                <w:szCs w:val="24"/>
+                <w:lang w:eastAsia="sv-SE"/>
+              </w:rPr>
+            </w:pPr>
+            <w:proofErr w:type="spellStart"/>
+            <w:r>
+              <w:rPr>
+                <w:rFonts w:ascii="Arial" w:eastAsia="Times New Roman" w:hAnsi="Arial" w:cs="Arial"/>
+                <w:color w:val="000000"/>
+                <w:sz w:val="20"/>
+                <w:szCs w:val="20"/>
+                <w:lang w:eastAsia="sv-SE"/>
+              </w:rPr>
               <w:t>Description</w:t>
             </w:r>
             <w:proofErr w:type="spellEnd"/>
@@ -6436,55 +6516,7 @@
                 <w:u w:val="single"/>
                 <w:lang w:eastAsia="sv-SE"/>
               </w:rPr>
-              <w:t>”</w:t>
-            </w:r>
-            <w:proofErr w:type="spellStart"/>
-            <w:r>
-              <w:rPr>
-                <w:rFonts w:ascii="Arial" w:eastAsia="Times New Roman" w:hAnsi="Arial" w:cs="Arial"/>
-                <w:color w:val="000000"/>
-                <w:sz w:val="20"/>
-                <w:szCs w:val="20"/>
-                <w:u w:val="single"/>
-                <w:lang w:eastAsia="sv-SE"/>
-              </w:rPr>
-              <w:t>Select</w:t>
-            </w:r>
-            <w:proofErr w:type="spellEnd"/>
-            <w:r>
-              <w:rPr>
-                <w:rFonts w:ascii="Arial" w:eastAsia="Times New Roman" w:hAnsi="Arial" w:cs="Arial"/>
-                <w:color w:val="000000"/>
-                <w:sz w:val="20"/>
-                <w:szCs w:val="20"/>
-                <w:u w:val="single"/>
-                <w:lang w:eastAsia="sv-SE"/>
-              </w:rPr>
-              <w:t xml:space="preserve"> </w:t>
-            </w:r>
-            <w:proofErr w:type="spellStart"/>
-            <w:r>
-              <w:rPr>
-                <w:rFonts w:ascii="Arial" w:eastAsia="Times New Roman" w:hAnsi="Arial" w:cs="Arial"/>
-                <w:color w:val="000000"/>
-                <w:sz w:val="20"/>
-                <w:szCs w:val="20"/>
-                <w:u w:val="single"/>
-                <w:lang w:eastAsia="sv-SE"/>
-              </w:rPr>
-              <w:t>Good</w:t>
-            </w:r>
-            <w:proofErr w:type="spellEnd"/>
-            <w:r>
-              <w:rPr>
-                <w:rFonts w:ascii="Arial" w:eastAsia="Times New Roman" w:hAnsi="Arial" w:cs="Arial"/>
-                <w:color w:val="000000"/>
-                <w:sz w:val="20"/>
-                <w:szCs w:val="20"/>
-                <w:u w:val="single"/>
-                <w:lang w:eastAsia="sv-SE"/>
-              </w:rPr>
-              <w:t>”</w:t>
+              <w:t>UC6</w:t>
             </w:r>
             <w:r>
               <w:rPr>
@@ -6890,9 +6922,10 @@
             <w:pPr>
               <w:spacing w:after="0" w:line="240" w:lineRule="auto"/>
               <w:rPr>
-                <w:rFonts w:ascii="Times New Roman" w:eastAsia="Times New Roman" w:hAnsi="Times New Roman" w:cs="Times New Roman"/>
-                <w:sz w:val="24"/>
-                <w:szCs w:val="24"/>
+                <w:rFonts w:ascii="Arial" w:eastAsia="Times New Roman" w:hAnsi="Arial" w:cs="Arial"/>
+                <w:color w:val="000000"/>
+                <w:sz w:val="20"/>
+                <w:szCs w:val="20"/>
                 <w:lang w:eastAsia="sv-SE"/>
               </w:rPr>
             </w:pPr>
@@ -6973,27 +7006,15 @@
                 <w:lang w:eastAsia="sv-SE"/>
               </w:rPr>
             </w:pPr>
-            <w:proofErr w:type="spellStart"/>
-            <w:r>
-              <w:rPr>
-                <w:rFonts w:ascii="Arial" w:eastAsia="Times New Roman" w:hAnsi="Arial" w:cs="Arial"/>
-                <w:color w:val="000000"/>
-                <w:sz w:val="20"/>
-                <w:szCs w:val="20"/>
-                <w:lang w:eastAsia="sv-SE"/>
-              </w:rPr>
-              <w:t>Actor</w:t>
-            </w:r>
-            <w:proofErr w:type="spellEnd"/>
-            <w:r>
-              <w:rPr>
-                <w:rFonts w:ascii="Arial" w:eastAsia="Times New Roman" w:hAnsi="Arial" w:cs="Arial"/>
-                <w:color w:val="000000"/>
-                <w:sz w:val="20"/>
-                <w:szCs w:val="20"/>
-                <w:lang w:eastAsia="sv-SE"/>
-              </w:rPr>
-              <w:t>(s): Manager</w:t>
+            <w:r>
+              <w:rPr>
+                <w:rFonts w:ascii="Arial" w:eastAsia="Times New Roman" w:hAnsi="Arial" w:cs="Arial"/>
+                <w:color w:val="000000"/>
+                <w:sz w:val="20"/>
+                <w:szCs w:val="20"/>
+                <w:lang w:eastAsia="sv-SE"/>
+              </w:rPr>
+              <w:t>ID: UC9</w:t>
             </w:r>
           </w:p>
           <w:p>
@@ -7015,6 +7036,39 @@
                 <w:szCs w:val="20"/>
                 <w:lang w:eastAsia="sv-SE"/>
               </w:rPr>
+              <w:t>Actor</w:t>
+            </w:r>
+            <w:proofErr w:type="spellEnd"/>
+            <w:r>
+              <w:rPr>
+                <w:rFonts w:ascii="Arial" w:eastAsia="Times New Roman" w:hAnsi="Arial" w:cs="Arial"/>
+                <w:color w:val="000000"/>
+                <w:sz w:val="20"/>
+                <w:szCs w:val="20"/>
+                <w:lang w:eastAsia="sv-SE"/>
+              </w:rPr>
+              <w:t>(s): Manager</w:t>
+            </w:r>
+          </w:p>
+          <w:p>
+            <w:pPr>
+              <w:spacing w:after="0" w:line="240" w:lineRule="auto"/>
+              <w:rPr>
+                <w:rFonts w:ascii="Times New Roman" w:eastAsia="Times New Roman" w:hAnsi="Times New Roman" w:cs="Times New Roman"/>
+                <w:sz w:val="24"/>
+                <w:szCs w:val="24"/>
+                <w:lang w:eastAsia="sv-SE"/>
+              </w:rPr>
+            </w:pPr>
+            <w:proofErr w:type="spellStart"/>
+            <w:r>
+              <w:rPr>
+                <w:rFonts w:ascii="Arial" w:eastAsia="Times New Roman" w:hAnsi="Arial" w:cs="Arial"/>
+                <w:color w:val="000000"/>
+                <w:sz w:val="20"/>
+                <w:szCs w:val="20"/>
+                <w:lang w:eastAsia="sv-SE"/>
+              </w:rPr>
               <w:t>Description</w:t>
             </w:r>
             <w:proofErr w:type="spellEnd"/>
@@ -7081,9 +7135,40 @@
                 <w:u w:val="single"/>
                 <w:lang w:eastAsia="sv-SE"/>
               </w:rPr>
-              <w:t>”</w:t>
-            </w:r>
-            <w:proofErr w:type="spellStart"/>
+              <w:t>UC5</w:t>
+            </w:r>
+            <w:r>
+              <w:rPr>
+                <w:rFonts w:ascii="Arial" w:eastAsia="Times New Roman" w:hAnsi="Arial" w:cs="Arial"/>
+                <w:color w:val="000000"/>
+                <w:sz w:val="20"/>
+                <w:szCs w:val="20"/>
+                <w:lang w:eastAsia="sv-SE"/>
+              </w:rPr>
+              <w:t xml:space="preserve">) or a </w:t>
+            </w:r>
+            <w:proofErr w:type="spellStart"/>
+            <w:r>
+              <w:rPr>
+                <w:rFonts w:ascii="Arial" w:eastAsia="Times New Roman" w:hAnsi="Arial" w:cs="Arial"/>
+                <w:color w:val="000000"/>
+                <w:sz w:val="20"/>
+                <w:szCs w:val="20"/>
+                <w:lang w:eastAsia="sv-SE"/>
+              </w:rPr>
+              <w:t>good</w:t>
+            </w:r>
+            <w:proofErr w:type="spellEnd"/>
+            <w:r>
+              <w:rPr>
+                <w:rFonts w:ascii="Arial" w:eastAsia="Times New Roman" w:hAnsi="Arial" w:cs="Arial"/>
+                <w:color w:val="000000"/>
+                <w:sz w:val="20"/>
+                <w:szCs w:val="20"/>
+                <w:lang w:eastAsia="sv-SE"/>
+              </w:rPr>
+              <w:t xml:space="preserve"> (</w:t>
+            </w:r>
             <w:r>
               <w:rPr>
                 <w:rFonts w:ascii="Arial" w:eastAsia="Times New Roman" w:hAnsi="Arial" w:cs="Arial"/>
@@ -7093,110 +7178,7 @@
                 <w:u w:val="single"/>
                 <w:lang w:eastAsia="sv-SE"/>
               </w:rPr>
-              <w:t>Select</w:t>
-            </w:r>
-            <w:proofErr w:type="spellEnd"/>
-            <w:r>
-              <w:rPr>
-                <w:rFonts w:ascii="Arial" w:eastAsia="Times New Roman" w:hAnsi="Arial" w:cs="Arial"/>
-                <w:color w:val="000000"/>
-                <w:sz w:val="20"/>
-                <w:szCs w:val="20"/>
-                <w:u w:val="single"/>
-                <w:lang w:eastAsia="sv-SE"/>
-              </w:rPr>
-              <w:t xml:space="preserve"> Truck”</w:t>
-            </w:r>
-            <w:r>
-              <w:rPr>
-                <w:rFonts w:ascii="Arial" w:eastAsia="Times New Roman" w:hAnsi="Arial" w:cs="Arial"/>
-                <w:color w:val="000000"/>
-                <w:sz w:val="20"/>
-                <w:szCs w:val="20"/>
-                <w:lang w:eastAsia="sv-SE"/>
-              </w:rPr>
-              <w:t xml:space="preserve">) or a </w:t>
-            </w:r>
-            <w:proofErr w:type="spellStart"/>
-            <w:r>
-              <w:rPr>
-                <w:rFonts w:ascii="Arial" w:eastAsia="Times New Roman" w:hAnsi="Arial" w:cs="Arial"/>
-                <w:color w:val="000000"/>
-                <w:sz w:val="20"/>
-                <w:szCs w:val="20"/>
-                <w:lang w:eastAsia="sv-SE"/>
-              </w:rPr>
-              <w:t>good</w:t>
-            </w:r>
-            <w:proofErr w:type="spellEnd"/>
-            <w:r>
-              <w:rPr>
-                <w:rFonts w:ascii="Arial" w:eastAsia="Times New Roman" w:hAnsi="Arial" w:cs="Arial"/>
-                <w:color w:val="000000"/>
-                <w:sz w:val="20"/>
-                <w:szCs w:val="20"/>
-                <w:lang w:eastAsia="sv-SE"/>
-              </w:rPr>
-              <w:t xml:space="preserve"> (</w:t>
-            </w:r>
-            <w:r>
-              <w:rPr>
-                <w:rFonts w:ascii="Arial" w:eastAsia="Times New Roman" w:hAnsi="Arial" w:cs="Arial"/>
-                <w:color w:val="000000"/>
-                <w:sz w:val="20"/>
-                <w:szCs w:val="20"/>
-                <w:u w:val="single"/>
-                <w:lang w:eastAsia="sv-SE"/>
-              </w:rPr>
-              <w:t>”</w:t>
-            </w:r>
-            <w:proofErr w:type="spellStart"/>
-            <w:r>
-              <w:rPr>
-                <w:rFonts w:ascii="Arial" w:eastAsia="Times New Roman" w:hAnsi="Arial" w:cs="Arial"/>
-                <w:color w:val="000000"/>
-                <w:sz w:val="20"/>
-                <w:szCs w:val="20"/>
-                <w:u w:val="single"/>
-                <w:lang w:eastAsia="sv-SE"/>
-              </w:rPr>
-              <w:t>Select</w:t>
-            </w:r>
-            <w:proofErr w:type="spellEnd"/>
-            <w:r>
-              <w:rPr>
-                <w:rFonts w:ascii="Arial" w:eastAsia="Times New Roman" w:hAnsi="Arial" w:cs="Arial"/>
-                <w:color w:val="000000"/>
-                <w:sz w:val="20"/>
-                <w:szCs w:val="20"/>
-                <w:u w:val="single"/>
-                <w:lang w:eastAsia="sv-SE"/>
-              </w:rPr>
-              <w:t xml:space="preserve"> </w:t>
-            </w:r>
-            <w:proofErr w:type="spellStart"/>
-            <w:r>
-              <w:rPr>
-                <w:rFonts w:ascii="Arial" w:eastAsia="Times New Roman" w:hAnsi="Arial" w:cs="Arial"/>
-                <w:color w:val="000000"/>
-                <w:sz w:val="20"/>
-                <w:szCs w:val="20"/>
-                <w:u w:val="single"/>
-                <w:lang w:eastAsia="sv-SE"/>
-              </w:rPr>
-              <w:t>Good</w:t>
-            </w:r>
-            <w:proofErr w:type="spellEnd"/>
-            <w:r>
-              <w:rPr>
-                <w:rFonts w:ascii="Arial" w:eastAsia="Times New Roman" w:hAnsi="Arial" w:cs="Arial"/>
-                <w:color w:val="000000"/>
-                <w:sz w:val="20"/>
-                <w:szCs w:val="20"/>
-                <w:u w:val="single"/>
-                <w:lang w:eastAsia="sv-SE"/>
-              </w:rPr>
-              <w:t>”</w:t>
+              <w:t>UC6</w:t>
             </w:r>
             <w:r>
               <w:rPr>
@@ -7668,77 +7650,99 @@
             <w:pPr>
               <w:spacing w:after="0" w:line="240" w:lineRule="auto"/>
               <w:rPr>
+                <w:rFonts w:ascii="Arial" w:eastAsia="Times New Roman" w:hAnsi="Arial" w:cs="Arial"/>
+                <w:color w:val="000000"/>
+                <w:sz w:val="20"/>
+                <w:szCs w:val="20"/>
+                <w:lang w:eastAsia="sv-SE"/>
+              </w:rPr>
+            </w:pPr>
+            <w:proofErr w:type="spellStart"/>
+            <w:r>
+              <w:rPr>
+                <w:rFonts w:ascii="Arial" w:eastAsia="Times New Roman" w:hAnsi="Arial" w:cs="Arial"/>
+                <w:color w:val="000000"/>
+                <w:sz w:val="20"/>
+                <w:szCs w:val="20"/>
+                <w:lang w:eastAsia="sv-SE"/>
+              </w:rPr>
+              <w:t>Name</w:t>
+            </w:r>
+            <w:proofErr w:type="spellEnd"/>
+            <w:r>
+              <w:rPr>
+                <w:rFonts w:ascii="Arial" w:eastAsia="Times New Roman" w:hAnsi="Arial" w:cs="Arial"/>
+                <w:color w:val="000000"/>
+                <w:sz w:val="20"/>
+                <w:szCs w:val="20"/>
+                <w:lang w:eastAsia="sv-SE"/>
+              </w:rPr>
+              <w:t>: ”</w:t>
+            </w:r>
+            <w:proofErr w:type="spellStart"/>
+            <w:r>
+              <w:rPr>
+                <w:rFonts w:ascii="Arial" w:eastAsia="Times New Roman" w:hAnsi="Arial" w:cs="Arial"/>
+                <w:color w:val="000000"/>
+                <w:sz w:val="20"/>
+                <w:szCs w:val="20"/>
+                <w:lang w:eastAsia="sv-SE"/>
+              </w:rPr>
+              <w:t>Write</w:t>
+            </w:r>
+            <w:proofErr w:type="spellEnd"/>
+            <w:r>
+              <w:rPr>
+                <w:rFonts w:ascii="Arial" w:eastAsia="Times New Roman" w:hAnsi="Arial" w:cs="Arial"/>
+                <w:color w:val="000000"/>
+                <w:sz w:val="20"/>
+                <w:szCs w:val="20"/>
+                <w:lang w:eastAsia="sv-SE"/>
+              </w:rPr>
+              <w:t xml:space="preserve"> </w:t>
+            </w:r>
+            <w:proofErr w:type="spellStart"/>
+            <w:r>
+              <w:rPr>
+                <w:rFonts w:ascii="Arial" w:eastAsia="Times New Roman" w:hAnsi="Arial" w:cs="Arial"/>
+                <w:color w:val="000000"/>
+                <w:sz w:val="20"/>
+                <w:szCs w:val="20"/>
+                <w:lang w:eastAsia="sv-SE"/>
+              </w:rPr>
+              <w:t>Message</w:t>
+            </w:r>
+            <w:proofErr w:type="spellEnd"/>
+            <w:r>
+              <w:rPr>
+                <w:rFonts w:ascii="Arial" w:eastAsia="Times New Roman" w:hAnsi="Arial" w:cs="Arial"/>
+                <w:color w:val="000000"/>
+                <w:sz w:val="20"/>
+                <w:szCs w:val="20"/>
+                <w:lang w:eastAsia="sv-SE"/>
+              </w:rPr>
+              <w:t>”</w:t>
+            </w:r>
+          </w:p>
+          <w:p>
+            <w:pPr>
+              <w:spacing w:after="0" w:line="240" w:lineRule="auto"/>
+              <w:rPr>
                 <w:rFonts w:ascii="Times New Roman" w:eastAsia="Times New Roman" w:hAnsi="Times New Roman" w:cs="Times New Roman"/>
                 <w:sz w:val="24"/>
                 <w:szCs w:val="24"/>
                 <w:lang w:eastAsia="sv-SE"/>
               </w:rPr>
             </w:pPr>
-            <w:proofErr w:type="spellStart"/>
-            <w:r>
-              <w:rPr>
-                <w:rFonts w:ascii="Arial" w:eastAsia="Times New Roman" w:hAnsi="Arial" w:cs="Arial"/>
-                <w:color w:val="000000"/>
-                <w:sz w:val="20"/>
-                <w:szCs w:val="20"/>
-                <w:lang w:eastAsia="sv-SE"/>
-              </w:rPr>
-              <w:t>Name</w:t>
-            </w:r>
-            <w:proofErr w:type="spellEnd"/>
-            <w:r>
-              <w:rPr>
-                <w:rFonts w:ascii="Arial" w:eastAsia="Times New Roman" w:hAnsi="Arial" w:cs="Arial"/>
-                <w:color w:val="000000"/>
-                <w:sz w:val="20"/>
-                <w:szCs w:val="20"/>
-                <w:lang w:eastAsia="sv-SE"/>
-              </w:rPr>
-              <w:t>: ”</w:t>
-            </w:r>
-            <w:proofErr w:type="spellStart"/>
-            <w:r>
-              <w:rPr>
-                <w:rFonts w:ascii="Arial" w:eastAsia="Times New Roman" w:hAnsi="Arial" w:cs="Arial"/>
-                <w:color w:val="000000"/>
-                <w:sz w:val="20"/>
-                <w:szCs w:val="20"/>
-                <w:lang w:eastAsia="sv-SE"/>
-              </w:rPr>
-              <w:t>Write</w:t>
-            </w:r>
-            <w:proofErr w:type="spellEnd"/>
-            <w:r>
-              <w:rPr>
-                <w:rFonts w:ascii="Arial" w:eastAsia="Times New Roman" w:hAnsi="Arial" w:cs="Arial"/>
-                <w:color w:val="000000"/>
-                <w:sz w:val="20"/>
-                <w:szCs w:val="20"/>
-                <w:lang w:eastAsia="sv-SE"/>
-              </w:rPr>
-              <w:t xml:space="preserve"> </w:t>
-            </w:r>
-            <w:proofErr w:type="spellStart"/>
-            <w:r>
-              <w:rPr>
-                <w:rFonts w:ascii="Arial" w:eastAsia="Times New Roman" w:hAnsi="Arial" w:cs="Arial"/>
-                <w:color w:val="000000"/>
-                <w:sz w:val="20"/>
-                <w:szCs w:val="20"/>
-                <w:lang w:eastAsia="sv-SE"/>
-              </w:rPr>
-              <w:t>Message</w:t>
-            </w:r>
-            <w:proofErr w:type="spellEnd"/>
-            <w:r>
-              <w:rPr>
-                <w:rFonts w:ascii="Arial" w:eastAsia="Times New Roman" w:hAnsi="Arial" w:cs="Arial"/>
-                <w:color w:val="000000"/>
-                <w:sz w:val="20"/>
-                <w:szCs w:val="20"/>
-                <w:lang w:eastAsia="sv-SE"/>
-              </w:rPr>
-              <w:t>”</w:t>
+            <w:r>
+              <w:rPr>
+                <w:rFonts w:ascii="Arial" w:eastAsia="Times New Roman" w:hAnsi="Arial" w:cs="Arial"/>
+                <w:color w:val="000000"/>
+                <w:sz w:val="20"/>
+                <w:szCs w:val="20"/>
+                <w:lang w:eastAsia="sv-SE"/>
+              </w:rPr>
+              <w:t>ID: UC10</w:t>
             </w:r>
           </w:p>
           <w:p>
@@ -7992,55 +7996,77 @@
             <w:pPr>
               <w:spacing w:after="0" w:line="240" w:lineRule="auto"/>
               <w:rPr>
+                <w:rFonts w:ascii="Arial" w:eastAsia="Times New Roman" w:hAnsi="Arial" w:cs="Arial"/>
+                <w:color w:val="000000"/>
+                <w:sz w:val="20"/>
+                <w:szCs w:val="20"/>
+                <w:lang w:eastAsia="sv-SE"/>
+              </w:rPr>
+            </w:pPr>
+            <w:proofErr w:type="spellStart"/>
+            <w:r>
+              <w:rPr>
+                <w:rFonts w:ascii="Arial" w:eastAsia="Times New Roman" w:hAnsi="Arial" w:cs="Arial"/>
+                <w:color w:val="000000"/>
+                <w:sz w:val="20"/>
+                <w:szCs w:val="20"/>
+                <w:lang w:eastAsia="sv-SE"/>
+              </w:rPr>
+              <w:t>Name</w:t>
+            </w:r>
+            <w:proofErr w:type="spellEnd"/>
+            <w:r>
+              <w:rPr>
+                <w:rFonts w:ascii="Arial" w:eastAsia="Times New Roman" w:hAnsi="Arial" w:cs="Arial"/>
+                <w:color w:val="000000"/>
+                <w:sz w:val="20"/>
+                <w:szCs w:val="20"/>
+                <w:lang w:eastAsia="sv-SE"/>
+              </w:rPr>
+              <w:t xml:space="preserve">: ”Read </w:t>
+            </w:r>
+            <w:proofErr w:type="spellStart"/>
+            <w:r>
+              <w:rPr>
+                <w:rFonts w:ascii="Arial" w:eastAsia="Times New Roman" w:hAnsi="Arial" w:cs="Arial"/>
+                <w:color w:val="000000"/>
+                <w:sz w:val="20"/>
+                <w:szCs w:val="20"/>
+                <w:lang w:eastAsia="sv-SE"/>
+              </w:rPr>
+              <w:t>Messages</w:t>
+            </w:r>
+            <w:proofErr w:type="spellEnd"/>
+            <w:r>
+              <w:rPr>
+                <w:rFonts w:ascii="Arial" w:eastAsia="Times New Roman" w:hAnsi="Arial" w:cs="Arial"/>
+                <w:color w:val="000000"/>
+                <w:sz w:val="20"/>
+                <w:szCs w:val="20"/>
+                <w:lang w:eastAsia="sv-SE"/>
+              </w:rPr>
+              <w:t>”</w:t>
+            </w:r>
+          </w:p>
+          <w:p>
+            <w:pPr>
+              <w:spacing w:after="0" w:line="240" w:lineRule="auto"/>
+              <w:rPr>
                 <w:rFonts w:ascii="Times New Roman" w:eastAsia="Times New Roman" w:hAnsi="Times New Roman" w:cs="Times New Roman"/>
                 <w:sz w:val="24"/>
                 <w:szCs w:val="24"/>
                 <w:lang w:eastAsia="sv-SE"/>
               </w:rPr>
             </w:pPr>
-            <w:proofErr w:type="spellStart"/>
-            <w:r>
-              <w:rPr>
-                <w:rFonts w:ascii="Arial" w:eastAsia="Times New Roman" w:hAnsi="Arial" w:cs="Arial"/>
-                <w:color w:val="000000"/>
-                <w:sz w:val="20"/>
-                <w:szCs w:val="20"/>
-                <w:lang w:eastAsia="sv-SE"/>
-              </w:rPr>
-              <w:t>Name</w:t>
-            </w:r>
-            <w:proofErr w:type="spellEnd"/>
-            <w:r>
-              <w:rPr>
-                <w:rFonts w:ascii="Arial" w:eastAsia="Times New Roman" w:hAnsi="Arial" w:cs="Arial"/>
-                <w:color w:val="000000"/>
-                <w:sz w:val="20"/>
-                <w:szCs w:val="20"/>
-                <w:lang w:eastAsia="sv-SE"/>
-              </w:rPr>
-              <w:t xml:space="preserve">: ”Read </w:t>
-            </w:r>
-            <w:proofErr w:type="spellStart"/>
-            <w:r>
-              <w:rPr>
-                <w:rFonts w:ascii="Arial" w:eastAsia="Times New Roman" w:hAnsi="Arial" w:cs="Arial"/>
-                <w:color w:val="000000"/>
-                <w:sz w:val="20"/>
-                <w:szCs w:val="20"/>
-                <w:lang w:eastAsia="sv-SE"/>
-              </w:rPr>
-              <w:t>Messages</w:t>
-            </w:r>
-            <w:proofErr w:type="spellEnd"/>
-            <w:r>
-              <w:rPr>
-                <w:rFonts w:ascii="Arial" w:eastAsia="Times New Roman" w:hAnsi="Arial" w:cs="Arial"/>
-                <w:color w:val="000000"/>
-                <w:sz w:val="20"/>
-                <w:szCs w:val="20"/>
-                <w:lang w:eastAsia="sv-SE"/>
-              </w:rPr>
-              <w:t>”</w:t>
+            <w:r>
+              <w:rPr>
+                <w:rFonts w:ascii="Arial" w:eastAsia="Times New Roman" w:hAnsi="Arial" w:cs="Arial"/>
+                <w:color w:val="000000"/>
+                <w:sz w:val="20"/>
+                <w:szCs w:val="20"/>
+                <w:lang w:eastAsia="sv-SE"/>
+              </w:rPr>
+              <w:t>ID: UC11</w:t>
             </w:r>
           </w:p>
           <w:p>
@@ -8311,7 +8337,7 @@
         <w:tblLook w:val="04A0" w:firstRow="1" w:lastRow="0" w:firstColumn="1" w:lastColumn="0" w:noHBand="0" w:noVBand="1"/>
       </w:tblPr>
       <w:tblGrid>
-        <w:gridCol w:w="9052"/>
+        <w:gridCol w:w="8382"/>
       </w:tblGrid>
       <w:tr>
         <w:trPr>
@@ -8338,9 +8364,10 @@
             <w:pPr>
               <w:spacing w:after="0" w:line="240" w:lineRule="auto"/>
               <w:rPr>
-                <w:rFonts w:ascii="Times New Roman" w:eastAsia="Times New Roman" w:hAnsi="Times New Roman" w:cs="Times New Roman"/>
-                <w:sz w:val="24"/>
-                <w:szCs w:val="24"/>
+                <w:rFonts w:ascii="Arial" w:eastAsia="Times New Roman" w:hAnsi="Arial" w:cs="Arial"/>
+                <w:color w:val="000000"/>
+                <w:sz w:val="20"/>
+                <w:szCs w:val="20"/>
                 <w:lang w:eastAsia="sv-SE"/>
               </w:rPr>
             </w:pPr>
@@ -8421,40 +8448,16 @@
                 <w:lang w:eastAsia="sv-SE"/>
               </w:rPr>
             </w:pPr>
-            <w:proofErr w:type="spellStart"/>
-            <w:r>
-              <w:rPr>
-                <w:rFonts w:ascii="Arial" w:eastAsia="Times New Roman" w:hAnsi="Arial" w:cs="Arial"/>
-                <w:color w:val="000000"/>
-                <w:sz w:val="20"/>
-                <w:szCs w:val="20"/>
-                <w:lang w:eastAsia="sv-SE"/>
-              </w:rPr>
-              <w:t>Actor</w:t>
-            </w:r>
-            <w:proofErr w:type="spellEnd"/>
-            <w:r>
-              <w:rPr>
-                <w:rFonts w:ascii="Arial" w:eastAsia="Times New Roman" w:hAnsi="Arial" w:cs="Arial"/>
-                <w:color w:val="000000"/>
-                <w:sz w:val="20"/>
-                <w:szCs w:val="20"/>
-                <w:lang w:eastAsia="sv-SE"/>
-              </w:rPr>
-              <w:t xml:space="preserve">(s): Manager, </w:t>
-            </w:r>
-            <w:proofErr w:type="spellStart"/>
-            <w:r>
-              <w:rPr>
-                <w:rFonts w:ascii="Arial" w:eastAsia="Times New Roman" w:hAnsi="Arial" w:cs="Arial"/>
-                <w:color w:val="000000"/>
-                <w:sz w:val="20"/>
-                <w:szCs w:val="20"/>
-                <w:lang w:eastAsia="sv-SE"/>
-              </w:rPr>
-              <w:t>trucker</w:t>
-            </w:r>
-            <w:proofErr w:type="spellEnd"/>
+            <w:r>
+              <w:rPr>
+                <w:rFonts w:ascii="Arial" w:eastAsia="Times New Roman" w:hAnsi="Arial" w:cs="Arial"/>
+                <w:color w:val="000000"/>
+                <w:sz w:val="20"/>
+                <w:szCs w:val="20"/>
+                <w:lang w:eastAsia="sv-SE"/>
+              </w:rPr>
+              <w:t>ID: UC12</w:t>
+            </w:r>
           </w:p>
           <w:p>
             <w:pPr>
@@ -8475,6 +8478,51 @@
                 <w:szCs w:val="20"/>
                 <w:lang w:eastAsia="sv-SE"/>
               </w:rPr>
+              <w:t>Actor</w:t>
+            </w:r>
+            <w:proofErr w:type="spellEnd"/>
+            <w:r>
+              <w:rPr>
+                <w:rFonts w:ascii="Arial" w:eastAsia="Times New Roman" w:hAnsi="Arial" w:cs="Arial"/>
+                <w:color w:val="000000"/>
+                <w:sz w:val="20"/>
+                <w:szCs w:val="20"/>
+                <w:lang w:eastAsia="sv-SE"/>
+              </w:rPr>
+              <w:t xml:space="preserve">(s): Manager, </w:t>
+            </w:r>
+            <w:proofErr w:type="spellStart"/>
+            <w:r>
+              <w:rPr>
+                <w:rFonts w:ascii="Arial" w:eastAsia="Times New Roman" w:hAnsi="Arial" w:cs="Arial"/>
+                <w:color w:val="000000"/>
+                <w:sz w:val="20"/>
+                <w:szCs w:val="20"/>
+                <w:lang w:eastAsia="sv-SE"/>
+              </w:rPr>
+              <w:t>trucker</w:t>
+            </w:r>
+            <w:proofErr w:type="spellEnd"/>
+          </w:p>
+          <w:p>
+            <w:pPr>
+              <w:spacing w:after="0" w:line="240" w:lineRule="auto"/>
+              <w:rPr>
+                <w:rFonts w:ascii="Times New Roman" w:eastAsia="Times New Roman" w:hAnsi="Times New Roman" w:cs="Times New Roman"/>
+                <w:sz w:val="24"/>
+                <w:szCs w:val="24"/>
+                <w:lang w:eastAsia="sv-SE"/>
+              </w:rPr>
+            </w:pPr>
+            <w:proofErr w:type="spellStart"/>
+            <w:r>
+              <w:rPr>
+                <w:rFonts w:ascii="Arial" w:eastAsia="Times New Roman" w:hAnsi="Arial" w:cs="Arial"/>
+                <w:color w:val="000000"/>
+                <w:sz w:val="20"/>
+                <w:szCs w:val="20"/>
+                <w:lang w:eastAsia="sv-SE"/>
+              </w:rPr>
               <w:t>Description</w:t>
             </w:r>
             <w:proofErr w:type="spellEnd"/>
@@ -8563,55 +8611,7 @@
                 <w:u w:val="single"/>
                 <w:lang w:eastAsia="sv-SE"/>
               </w:rPr>
-              <w:t>”</w:t>
-            </w:r>
-            <w:proofErr w:type="spellStart"/>
-            <w:r>
-              <w:rPr>
-                <w:rFonts w:ascii="Arial" w:eastAsia="Times New Roman" w:hAnsi="Arial" w:cs="Arial"/>
-                <w:color w:val="000000"/>
-                <w:sz w:val="20"/>
-                <w:szCs w:val="20"/>
-                <w:u w:val="single"/>
-                <w:lang w:eastAsia="sv-SE"/>
-              </w:rPr>
-              <w:t>Select</w:t>
-            </w:r>
-            <w:proofErr w:type="spellEnd"/>
-            <w:r>
-              <w:rPr>
-                <w:rFonts w:ascii="Arial" w:eastAsia="Times New Roman" w:hAnsi="Arial" w:cs="Arial"/>
-                <w:color w:val="000000"/>
-                <w:sz w:val="20"/>
-                <w:szCs w:val="20"/>
-                <w:u w:val="single"/>
-                <w:lang w:eastAsia="sv-SE"/>
-              </w:rPr>
-              <w:t xml:space="preserve"> </w:t>
-            </w:r>
-            <w:proofErr w:type="spellStart"/>
-            <w:r>
-              <w:rPr>
-                <w:rFonts w:ascii="Arial" w:eastAsia="Times New Roman" w:hAnsi="Arial" w:cs="Arial"/>
-                <w:color w:val="000000"/>
-                <w:sz w:val="20"/>
-                <w:szCs w:val="20"/>
-                <w:u w:val="single"/>
-                <w:lang w:eastAsia="sv-SE"/>
-              </w:rPr>
-              <w:t>Goods</w:t>
-            </w:r>
-            <w:proofErr w:type="spellEnd"/>
-            <w:r>
-              <w:rPr>
-                <w:rFonts w:ascii="Arial" w:eastAsia="Times New Roman" w:hAnsi="Arial" w:cs="Arial"/>
-                <w:color w:val="000000"/>
-                <w:sz w:val="20"/>
-                <w:szCs w:val="20"/>
-                <w:u w:val="single"/>
-                <w:lang w:eastAsia="sv-SE"/>
-              </w:rPr>
-              <w:t>”</w:t>
+              <w:t>UC6</w:t>
             </w:r>
             <w:r>
               <w:rPr>
@@ -8731,77 +8731,99 @@
             <w:pPr>
               <w:spacing w:after="0" w:line="240" w:lineRule="auto"/>
               <w:rPr>
+                <w:rFonts w:ascii="Arial" w:eastAsia="Times New Roman" w:hAnsi="Arial" w:cs="Arial"/>
+                <w:color w:val="000000"/>
+                <w:sz w:val="20"/>
+                <w:szCs w:val="20"/>
+                <w:lang w:eastAsia="sv-SE"/>
+              </w:rPr>
+            </w:pPr>
+            <w:proofErr w:type="spellStart"/>
+            <w:r>
+              <w:rPr>
+                <w:rFonts w:ascii="Arial" w:eastAsia="Times New Roman" w:hAnsi="Arial" w:cs="Arial"/>
+                <w:color w:val="000000"/>
+                <w:sz w:val="20"/>
+                <w:szCs w:val="20"/>
+                <w:lang w:eastAsia="sv-SE"/>
+              </w:rPr>
+              <w:t>Name</w:t>
+            </w:r>
+            <w:proofErr w:type="spellEnd"/>
+            <w:r>
+              <w:rPr>
+                <w:rFonts w:ascii="Arial" w:eastAsia="Times New Roman" w:hAnsi="Arial" w:cs="Arial"/>
+                <w:color w:val="000000"/>
+                <w:sz w:val="20"/>
+                <w:szCs w:val="20"/>
+                <w:lang w:eastAsia="sv-SE"/>
+              </w:rPr>
+              <w:t>: ”</w:t>
+            </w:r>
+            <w:proofErr w:type="spellStart"/>
+            <w:r>
+              <w:rPr>
+                <w:rFonts w:ascii="Arial" w:eastAsia="Times New Roman" w:hAnsi="Arial" w:cs="Arial"/>
+                <w:color w:val="000000"/>
+                <w:sz w:val="20"/>
+                <w:szCs w:val="20"/>
+                <w:lang w:eastAsia="sv-SE"/>
+              </w:rPr>
+              <w:t>Add</w:t>
+            </w:r>
+            <w:proofErr w:type="spellEnd"/>
+            <w:r>
+              <w:rPr>
+                <w:rFonts w:ascii="Arial" w:eastAsia="Times New Roman" w:hAnsi="Arial" w:cs="Arial"/>
+                <w:color w:val="000000"/>
+                <w:sz w:val="20"/>
+                <w:szCs w:val="20"/>
+                <w:lang w:eastAsia="sv-SE"/>
+              </w:rPr>
+              <w:t xml:space="preserve"> </w:t>
+            </w:r>
+            <w:proofErr w:type="spellStart"/>
+            <w:r>
+              <w:rPr>
+                <w:rFonts w:ascii="Arial" w:eastAsia="Times New Roman" w:hAnsi="Arial" w:cs="Arial"/>
+                <w:color w:val="000000"/>
+                <w:sz w:val="20"/>
+                <w:szCs w:val="20"/>
+                <w:lang w:eastAsia="sv-SE"/>
+              </w:rPr>
+              <w:t>Warehouse</w:t>
+            </w:r>
+            <w:proofErr w:type="spellEnd"/>
+            <w:r>
+              <w:rPr>
+                <w:rFonts w:ascii="Arial" w:eastAsia="Times New Roman" w:hAnsi="Arial" w:cs="Arial"/>
+                <w:color w:val="000000"/>
+                <w:sz w:val="20"/>
+                <w:szCs w:val="20"/>
+                <w:lang w:eastAsia="sv-SE"/>
+              </w:rPr>
+              <w:t>”</w:t>
+            </w:r>
+          </w:p>
+          <w:p>
+            <w:pPr>
+              <w:spacing w:after="0" w:line="240" w:lineRule="auto"/>
+              <w:rPr>
                 <w:rFonts w:ascii="Times New Roman" w:eastAsia="Times New Roman" w:hAnsi="Times New Roman" w:cs="Times New Roman"/>
                 <w:sz w:val="24"/>
                 <w:szCs w:val="24"/>
                 <w:lang w:eastAsia="sv-SE"/>
               </w:rPr>
             </w:pPr>
-            <w:proofErr w:type="spellStart"/>
-            <w:r>
-              <w:rPr>
-                <w:rFonts w:ascii="Arial" w:eastAsia="Times New Roman" w:hAnsi="Arial" w:cs="Arial"/>
-                <w:color w:val="000000"/>
-                <w:sz w:val="20"/>
-                <w:szCs w:val="20"/>
-                <w:lang w:eastAsia="sv-SE"/>
-              </w:rPr>
-              <w:t>Name</w:t>
-            </w:r>
-            <w:proofErr w:type="spellEnd"/>
-            <w:r>
-              <w:rPr>
-                <w:rFonts w:ascii="Arial" w:eastAsia="Times New Roman" w:hAnsi="Arial" w:cs="Arial"/>
-                <w:color w:val="000000"/>
-                <w:sz w:val="20"/>
-                <w:szCs w:val="20"/>
-                <w:lang w:eastAsia="sv-SE"/>
-              </w:rPr>
-              <w:t>: ”</w:t>
-            </w:r>
-            <w:proofErr w:type="spellStart"/>
-            <w:r>
-              <w:rPr>
-                <w:rFonts w:ascii="Arial" w:eastAsia="Times New Roman" w:hAnsi="Arial" w:cs="Arial"/>
-                <w:color w:val="000000"/>
-                <w:sz w:val="20"/>
-                <w:szCs w:val="20"/>
-                <w:lang w:eastAsia="sv-SE"/>
-              </w:rPr>
-              <w:t>Add</w:t>
-            </w:r>
-            <w:proofErr w:type="spellEnd"/>
-            <w:r>
-              <w:rPr>
-                <w:rFonts w:ascii="Arial" w:eastAsia="Times New Roman" w:hAnsi="Arial" w:cs="Arial"/>
-                <w:color w:val="000000"/>
-                <w:sz w:val="20"/>
-                <w:szCs w:val="20"/>
-                <w:lang w:eastAsia="sv-SE"/>
-              </w:rPr>
-              <w:t xml:space="preserve"> </w:t>
-            </w:r>
-            <w:proofErr w:type="spellStart"/>
-            <w:r>
-              <w:rPr>
-                <w:rFonts w:ascii="Arial" w:eastAsia="Times New Roman" w:hAnsi="Arial" w:cs="Arial"/>
-                <w:color w:val="000000"/>
-                <w:sz w:val="20"/>
-                <w:szCs w:val="20"/>
-                <w:lang w:eastAsia="sv-SE"/>
-              </w:rPr>
-              <w:t>Warehouse</w:t>
-            </w:r>
-            <w:proofErr w:type="spellEnd"/>
-            <w:r>
-              <w:rPr>
-                <w:rFonts w:ascii="Arial" w:eastAsia="Times New Roman" w:hAnsi="Arial" w:cs="Arial"/>
-                <w:color w:val="000000"/>
-                <w:sz w:val="20"/>
-                <w:szCs w:val="20"/>
-                <w:lang w:eastAsia="sv-SE"/>
-              </w:rPr>
-              <w:t>”</w:t>
+            <w:r>
+              <w:rPr>
+                <w:rFonts w:ascii="Arial" w:eastAsia="Times New Roman" w:hAnsi="Arial" w:cs="Arial"/>
+                <w:color w:val="000000"/>
+                <w:sz w:val="20"/>
+                <w:szCs w:val="20"/>
+                <w:lang w:eastAsia="sv-SE"/>
+              </w:rPr>
+              <w:t>ID: UC13</w:t>
             </w:r>
           </w:p>
           <w:p>
@@ -9043,55 +9065,77 @@
             <w:pPr>
               <w:spacing w:after="0" w:line="240" w:lineRule="auto"/>
               <w:rPr>
+                <w:rFonts w:ascii="Arial" w:eastAsia="Times New Roman" w:hAnsi="Arial" w:cs="Arial"/>
+                <w:color w:val="000000"/>
+                <w:sz w:val="20"/>
+                <w:szCs w:val="20"/>
+                <w:lang w:eastAsia="sv-SE"/>
+              </w:rPr>
+            </w:pPr>
+            <w:proofErr w:type="spellStart"/>
+            <w:r>
+              <w:rPr>
+                <w:rFonts w:ascii="Arial" w:eastAsia="Times New Roman" w:hAnsi="Arial" w:cs="Arial"/>
+                <w:color w:val="000000"/>
+                <w:sz w:val="20"/>
+                <w:szCs w:val="20"/>
+                <w:lang w:eastAsia="sv-SE"/>
+              </w:rPr>
+              <w:t>Name</w:t>
+            </w:r>
+            <w:proofErr w:type="spellEnd"/>
+            <w:r>
+              <w:rPr>
+                <w:rFonts w:ascii="Arial" w:eastAsia="Times New Roman" w:hAnsi="Arial" w:cs="Arial"/>
+                <w:color w:val="000000"/>
+                <w:sz w:val="20"/>
+                <w:szCs w:val="20"/>
+                <w:lang w:eastAsia="sv-SE"/>
+              </w:rPr>
+              <w:t xml:space="preserve">: ”Edit </w:t>
+            </w:r>
+            <w:proofErr w:type="spellStart"/>
+            <w:r>
+              <w:rPr>
+                <w:rFonts w:ascii="Arial" w:eastAsia="Times New Roman" w:hAnsi="Arial" w:cs="Arial"/>
+                <w:color w:val="000000"/>
+                <w:sz w:val="20"/>
+                <w:szCs w:val="20"/>
+                <w:lang w:eastAsia="sv-SE"/>
+              </w:rPr>
+              <w:t>Warehouse</w:t>
+            </w:r>
+            <w:proofErr w:type="spellEnd"/>
+            <w:r>
+              <w:rPr>
+                <w:rFonts w:ascii="Arial" w:eastAsia="Times New Roman" w:hAnsi="Arial" w:cs="Arial"/>
+                <w:color w:val="000000"/>
+                <w:sz w:val="20"/>
+                <w:szCs w:val="20"/>
+                <w:lang w:eastAsia="sv-SE"/>
+              </w:rPr>
+              <w:t>”</w:t>
+            </w:r>
+          </w:p>
+          <w:p>
+            <w:pPr>
+              <w:spacing w:after="0" w:line="240" w:lineRule="auto"/>
+              <w:rPr>
                 <w:rFonts w:ascii="Times New Roman" w:eastAsia="Times New Roman" w:hAnsi="Times New Roman" w:cs="Times New Roman"/>
                 <w:sz w:val="24"/>
                 <w:szCs w:val="24"/>
                 <w:lang w:eastAsia="sv-SE"/>
               </w:rPr>
             </w:pPr>
-            <w:proofErr w:type="spellStart"/>
-            <w:r>
-              <w:rPr>
-                <w:rFonts w:ascii="Arial" w:eastAsia="Times New Roman" w:hAnsi="Arial" w:cs="Arial"/>
-                <w:color w:val="000000"/>
-                <w:sz w:val="20"/>
-                <w:szCs w:val="20"/>
-                <w:lang w:eastAsia="sv-SE"/>
-              </w:rPr>
-              <w:t>Name</w:t>
-            </w:r>
-            <w:proofErr w:type="spellEnd"/>
-            <w:r>
-              <w:rPr>
-                <w:rFonts w:ascii="Arial" w:eastAsia="Times New Roman" w:hAnsi="Arial" w:cs="Arial"/>
-                <w:color w:val="000000"/>
-                <w:sz w:val="20"/>
-                <w:szCs w:val="20"/>
-                <w:lang w:eastAsia="sv-SE"/>
-              </w:rPr>
-              <w:t xml:space="preserve">: ”Edit </w:t>
-            </w:r>
-            <w:proofErr w:type="spellStart"/>
-            <w:r>
-              <w:rPr>
-                <w:rFonts w:ascii="Arial" w:eastAsia="Times New Roman" w:hAnsi="Arial" w:cs="Arial"/>
-                <w:color w:val="000000"/>
-                <w:sz w:val="20"/>
-                <w:szCs w:val="20"/>
-                <w:lang w:eastAsia="sv-SE"/>
-              </w:rPr>
-              <w:t>Warehouse</w:t>
-            </w:r>
-            <w:proofErr w:type="spellEnd"/>
-            <w:r>
-              <w:rPr>
-                <w:rFonts w:ascii="Arial" w:eastAsia="Times New Roman" w:hAnsi="Arial" w:cs="Arial"/>
-                <w:color w:val="000000"/>
-                <w:sz w:val="20"/>
-                <w:szCs w:val="20"/>
-                <w:lang w:eastAsia="sv-SE"/>
-              </w:rPr>
-              <w:t>”</w:t>
+            <w:r>
+              <w:rPr>
+                <w:rFonts w:ascii="Arial" w:eastAsia="Times New Roman" w:hAnsi="Arial" w:cs="Arial"/>
+                <w:color w:val="000000"/>
+                <w:sz w:val="20"/>
+                <w:szCs w:val="20"/>
+                <w:lang w:eastAsia="sv-SE"/>
+              </w:rPr>
+              <w:t>ID: UC14</w:t>
             </w:r>
           </w:p>
           <w:p>
@@ -9306,7 +9350,7 @@
         <w:tblLook w:val="04A0" w:firstRow="1" w:lastRow="0" w:firstColumn="1" w:lastColumn="0" w:noHBand="0" w:noVBand="1"/>
       </w:tblPr>
       <w:tblGrid>
-        <w:gridCol w:w="7348"/>
+        <w:gridCol w:w="5981"/>
       </w:tblGrid>
       <w:tr>
         <w:trPr>
@@ -9333,9 +9377,10 @@
             <w:pPr>
               <w:spacing w:after="0" w:line="240" w:lineRule="auto"/>
               <w:rPr>
-                <w:rFonts w:ascii="Times New Roman" w:eastAsia="Times New Roman" w:hAnsi="Times New Roman" w:cs="Times New Roman"/>
-                <w:sz w:val="24"/>
-                <w:szCs w:val="24"/>
+                <w:rFonts w:ascii="Arial" w:eastAsia="Times New Roman" w:hAnsi="Arial" w:cs="Arial"/>
+                <w:color w:val="000000"/>
+                <w:sz w:val="20"/>
+                <w:szCs w:val="20"/>
                 <w:lang w:eastAsia="sv-SE"/>
               </w:rPr>
             </w:pPr>
@@ -9348,6 +9393,7 @@
                 <w:szCs w:val="20"/>
                 <w:lang w:eastAsia="sv-SE"/>
               </w:rPr>
+              <w:lastRenderedPageBreak/>
               <w:t>Name</w:t>
             </w:r>
             <w:proofErr w:type="spellEnd"/>
@@ -9416,27 +9462,25 @@
                 <w:lang w:eastAsia="sv-SE"/>
               </w:rPr>
             </w:pPr>
-            <w:proofErr w:type="spellStart"/>
-            <w:r>
-              <w:rPr>
-                <w:rFonts w:ascii="Arial" w:eastAsia="Times New Roman" w:hAnsi="Arial" w:cs="Arial"/>
-                <w:color w:val="000000"/>
-                <w:sz w:val="20"/>
-                <w:szCs w:val="20"/>
-                <w:lang w:eastAsia="sv-SE"/>
-              </w:rPr>
-              <w:t>Actor</w:t>
-            </w:r>
-            <w:proofErr w:type="spellEnd"/>
-            <w:r>
-              <w:rPr>
-                <w:rFonts w:ascii="Arial" w:eastAsia="Times New Roman" w:hAnsi="Arial" w:cs="Arial"/>
-                <w:color w:val="000000"/>
-                <w:sz w:val="20"/>
-                <w:szCs w:val="20"/>
-                <w:lang w:eastAsia="sv-SE"/>
-              </w:rPr>
-              <w:t>(s): Manager</w:t>
+            <w:r>
+              <w:rPr>
+                <w:rFonts w:ascii="Arial" w:eastAsia="Times New Roman" w:hAnsi="Arial" w:cs="Arial"/>
+                <w:color w:val="000000"/>
+                <w:sz w:val="20"/>
+                <w:szCs w:val="20"/>
+                <w:lang w:eastAsia="sv-SE"/>
+              </w:rPr>
+              <w:t>ID</w:t>
+            </w:r>
+            <w:r>
+              <w:rPr>
+                <w:rFonts w:ascii="Arial" w:eastAsia="Times New Roman" w:hAnsi="Arial" w:cs="Arial"/>
+                <w:color w:val="000000"/>
+                <w:sz w:val="20"/>
+                <w:szCs w:val="20"/>
+                <w:lang w:eastAsia="sv-SE"/>
+              </w:rPr>
+              <w:t>: UC15</w:t>
             </w:r>
           </w:p>
           <w:p>
@@ -9458,6 +9502,39 @@
                 <w:szCs w:val="20"/>
                 <w:lang w:eastAsia="sv-SE"/>
               </w:rPr>
+              <w:t>Actor</w:t>
+            </w:r>
+            <w:proofErr w:type="spellEnd"/>
+            <w:r>
+              <w:rPr>
+                <w:rFonts w:ascii="Arial" w:eastAsia="Times New Roman" w:hAnsi="Arial" w:cs="Arial"/>
+                <w:color w:val="000000"/>
+                <w:sz w:val="20"/>
+                <w:szCs w:val="20"/>
+                <w:lang w:eastAsia="sv-SE"/>
+              </w:rPr>
+              <w:t>(s): Manager</w:t>
+            </w:r>
+          </w:p>
+          <w:p>
+            <w:pPr>
+              <w:spacing w:after="0" w:line="240" w:lineRule="auto"/>
+              <w:rPr>
+                <w:rFonts w:ascii="Times New Roman" w:eastAsia="Times New Roman" w:hAnsi="Times New Roman" w:cs="Times New Roman"/>
+                <w:sz w:val="24"/>
+                <w:szCs w:val="24"/>
+                <w:lang w:eastAsia="sv-SE"/>
+              </w:rPr>
+            </w:pPr>
+            <w:proofErr w:type="spellStart"/>
+            <w:r>
+              <w:rPr>
+                <w:rFonts w:ascii="Arial" w:eastAsia="Times New Roman" w:hAnsi="Arial" w:cs="Arial"/>
+                <w:color w:val="000000"/>
+                <w:sz w:val="20"/>
+                <w:szCs w:val="20"/>
+                <w:lang w:eastAsia="sv-SE"/>
+              </w:rPr>
               <w:t>Description</w:t>
             </w:r>
             <w:proofErr w:type="spellEnd"/>
@@ -9546,55 +9623,7 @@
                 <w:u w:val="single"/>
                 <w:lang w:eastAsia="sv-SE"/>
               </w:rPr>
-              <w:t>”</w:t>
-            </w:r>
-            <w:proofErr w:type="spellStart"/>
-            <w:r>
-              <w:rPr>
-                <w:rFonts w:ascii="Arial" w:eastAsia="Times New Roman" w:hAnsi="Arial" w:cs="Arial"/>
-                <w:color w:val="000000"/>
-                <w:sz w:val="20"/>
-                <w:szCs w:val="20"/>
-                <w:u w:val="single"/>
-                <w:lang w:eastAsia="sv-SE"/>
-              </w:rPr>
-              <w:t>Select</w:t>
-            </w:r>
-            <w:proofErr w:type="spellEnd"/>
-            <w:r>
-              <w:rPr>
-                <w:rFonts w:ascii="Arial" w:eastAsia="Times New Roman" w:hAnsi="Arial" w:cs="Arial"/>
-                <w:color w:val="000000"/>
-                <w:sz w:val="20"/>
-                <w:szCs w:val="20"/>
-                <w:u w:val="single"/>
-                <w:lang w:eastAsia="sv-SE"/>
-              </w:rPr>
-              <w:t xml:space="preserve"> </w:t>
-            </w:r>
-            <w:proofErr w:type="spellStart"/>
-            <w:r>
-              <w:rPr>
-                <w:rFonts w:ascii="Arial" w:eastAsia="Times New Roman" w:hAnsi="Arial" w:cs="Arial"/>
-                <w:color w:val="000000"/>
-                <w:sz w:val="20"/>
-                <w:szCs w:val="20"/>
-                <w:u w:val="single"/>
-                <w:lang w:eastAsia="sv-SE"/>
-              </w:rPr>
-              <w:t>Warehouse</w:t>
-            </w:r>
-            <w:proofErr w:type="spellEnd"/>
-            <w:r>
-              <w:rPr>
-                <w:rFonts w:ascii="Arial" w:eastAsia="Times New Roman" w:hAnsi="Arial" w:cs="Arial"/>
-                <w:color w:val="000000"/>
-                <w:sz w:val="20"/>
-                <w:szCs w:val="20"/>
-                <w:u w:val="single"/>
-                <w:lang w:eastAsia="sv-SE"/>
-              </w:rPr>
-              <w:t>”</w:t>
+              <w:t>UC2</w:t>
             </w:r>
             <w:r>
               <w:rPr>
@@ -9691,78 +9720,99 @@
             <w:pPr>
               <w:spacing w:after="0" w:line="240" w:lineRule="auto"/>
               <w:rPr>
+                <w:rFonts w:ascii="Arial" w:eastAsia="Times New Roman" w:hAnsi="Arial" w:cs="Arial"/>
+                <w:color w:val="000000"/>
+                <w:sz w:val="20"/>
+                <w:szCs w:val="20"/>
+                <w:lang w:eastAsia="sv-SE"/>
+              </w:rPr>
+            </w:pPr>
+            <w:proofErr w:type="spellStart"/>
+            <w:r>
+              <w:rPr>
+                <w:rFonts w:ascii="Arial" w:eastAsia="Times New Roman" w:hAnsi="Arial" w:cs="Arial"/>
+                <w:color w:val="000000"/>
+                <w:sz w:val="20"/>
+                <w:szCs w:val="20"/>
+                <w:lang w:eastAsia="sv-SE"/>
+              </w:rPr>
+              <w:t>Name</w:t>
+            </w:r>
+            <w:proofErr w:type="spellEnd"/>
+            <w:r>
+              <w:rPr>
+                <w:rFonts w:ascii="Arial" w:eastAsia="Times New Roman" w:hAnsi="Arial" w:cs="Arial"/>
+                <w:color w:val="000000"/>
+                <w:sz w:val="20"/>
+                <w:szCs w:val="20"/>
+                <w:lang w:eastAsia="sv-SE"/>
+              </w:rPr>
+              <w:t>: ”</w:t>
+            </w:r>
+            <w:proofErr w:type="spellStart"/>
+            <w:r>
+              <w:rPr>
+                <w:rFonts w:ascii="Arial" w:eastAsia="Times New Roman" w:hAnsi="Arial" w:cs="Arial"/>
+                <w:color w:val="000000"/>
+                <w:sz w:val="20"/>
+                <w:szCs w:val="20"/>
+                <w:lang w:eastAsia="sv-SE"/>
+              </w:rPr>
+              <w:t>View</w:t>
+            </w:r>
+            <w:proofErr w:type="spellEnd"/>
+            <w:r>
+              <w:rPr>
+                <w:rFonts w:ascii="Arial" w:eastAsia="Times New Roman" w:hAnsi="Arial" w:cs="Arial"/>
+                <w:color w:val="000000"/>
+                <w:sz w:val="20"/>
+                <w:szCs w:val="20"/>
+                <w:lang w:eastAsia="sv-SE"/>
+              </w:rPr>
+              <w:t xml:space="preserve"> </w:t>
+            </w:r>
+            <w:proofErr w:type="spellStart"/>
+            <w:r>
+              <w:rPr>
+                <w:rFonts w:ascii="Arial" w:eastAsia="Times New Roman" w:hAnsi="Arial" w:cs="Arial"/>
+                <w:color w:val="000000"/>
+                <w:sz w:val="20"/>
+                <w:szCs w:val="20"/>
+                <w:lang w:eastAsia="sv-SE"/>
+              </w:rPr>
+              <w:t>History</w:t>
+            </w:r>
+            <w:proofErr w:type="spellEnd"/>
+            <w:r>
+              <w:rPr>
+                <w:rFonts w:ascii="Arial" w:eastAsia="Times New Roman" w:hAnsi="Arial" w:cs="Arial"/>
+                <w:color w:val="000000"/>
+                <w:sz w:val="20"/>
+                <w:szCs w:val="20"/>
+                <w:lang w:eastAsia="sv-SE"/>
+              </w:rPr>
+              <w:t>”</w:t>
+            </w:r>
+          </w:p>
+          <w:p>
+            <w:pPr>
+              <w:spacing w:after="0" w:line="240" w:lineRule="auto"/>
+              <w:rPr>
                 <w:rFonts w:ascii="Times New Roman" w:eastAsia="Times New Roman" w:hAnsi="Times New Roman" w:cs="Times New Roman"/>
                 <w:sz w:val="24"/>
                 <w:szCs w:val="24"/>
                 <w:lang w:eastAsia="sv-SE"/>
               </w:rPr>
             </w:pPr>
-            <w:proofErr w:type="spellStart"/>
-            <w:r>
-              <w:rPr>
-                <w:rFonts w:ascii="Arial" w:eastAsia="Times New Roman" w:hAnsi="Arial" w:cs="Arial"/>
-                <w:color w:val="000000"/>
-                <w:sz w:val="20"/>
-                <w:szCs w:val="20"/>
-                <w:lang w:eastAsia="sv-SE"/>
-              </w:rPr>
-              <w:lastRenderedPageBreak/>
-              <w:t>Name</w:t>
-            </w:r>
-            <w:proofErr w:type="spellEnd"/>
-            <w:r>
-              <w:rPr>
-                <w:rFonts w:ascii="Arial" w:eastAsia="Times New Roman" w:hAnsi="Arial" w:cs="Arial"/>
-                <w:color w:val="000000"/>
-                <w:sz w:val="20"/>
-                <w:szCs w:val="20"/>
-                <w:lang w:eastAsia="sv-SE"/>
-              </w:rPr>
-              <w:t>: ”</w:t>
-            </w:r>
-            <w:proofErr w:type="spellStart"/>
-            <w:r>
-              <w:rPr>
-                <w:rFonts w:ascii="Arial" w:eastAsia="Times New Roman" w:hAnsi="Arial" w:cs="Arial"/>
-                <w:color w:val="000000"/>
-                <w:sz w:val="20"/>
-                <w:szCs w:val="20"/>
-                <w:lang w:eastAsia="sv-SE"/>
-              </w:rPr>
-              <w:t>View</w:t>
-            </w:r>
-            <w:proofErr w:type="spellEnd"/>
-            <w:r>
-              <w:rPr>
-                <w:rFonts w:ascii="Arial" w:eastAsia="Times New Roman" w:hAnsi="Arial" w:cs="Arial"/>
-                <w:color w:val="000000"/>
-                <w:sz w:val="20"/>
-                <w:szCs w:val="20"/>
-                <w:lang w:eastAsia="sv-SE"/>
-              </w:rPr>
-              <w:t xml:space="preserve"> </w:t>
-            </w:r>
-            <w:proofErr w:type="spellStart"/>
-            <w:r>
-              <w:rPr>
-                <w:rFonts w:ascii="Arial" w:eastAsia="Times New Roman" w:hAnsi="Arial" w:cs="Arial"/>
-                <w:color w:val="000000"/>
-                <w:sz w:val="20"/>
-                <w:szCs w:val="20"/>
-                <w:lang w:eastAsia="sv-SE"/>
-              </w:rPr>
-              <w:t>History</w:t>
-            </w:r>
-            <w:proofErr w:type="spellEnd"/>
-            <w:r>
-              <w:rPr>
-                <w:rFonts w:ascii="Arial" w:eastAsia="Times New Roman" w:hAnsi="Arial" w:cs="Arial"/>
-                <w:color w:val="000000"/>
-                <w:sz w:val="20"/>
-                <w:szCs w:val="20"/>
-                <w:lang w:eastAsia="sv-SE"/>
-              </w:rPr>
-              <w:t>”</w:t>
+            <w:r>
+              <w:rPr>
+                <w:rFonts w:ascii="Arial" w:eastAsia="Times New Roman" w:hAnsi="Arial" w:cs="Arial"/>
+                <w:color w:val="000000"/>
+                <w:sz w:val="20"/>
+                <w:szCs w:val="20"/>
+                <w:lang w:eastAsia="sv-SE"/>
+              </w:rPr>
+              <w:t>ID: UC16</w:t>
             </w:r>
           </w:p>
           <w:p>
@@ -9960,55 +10010,77 @@
             <w:pPr>
               <w:spacing w:after="0" w:line="240" w:lineRule="auto"/>
               <w:rPr>
+                <w:rFonts w:ascii="Arial" w:eastAsia="Times New Roman" w:hAnsi="Arial" w:cs="Arial"/>
+                <w:color w:val="000000"/>
+                <w:sz w:val="20"/>
+                <w:szCs w:val="20"/>
+                <w:lang w:eastAsia="sv-SE"/>
+              </w:rPr>
+            </w:pPr>
+            <w:proofErr w:type="spellStart"/>
+            <w:r>
+              <w:rPr>
+                <w:rFonts w:ascii="Arial" w:eastAsia="Times New Roman" w:hAnsi="Arial" w:cs="Arial"/>
+                <w:color w:val="000000"/>
+                <w:sz w:val="20"/>
+                <w:szCs w:val="20"/>
+                <w:lang w:eastAsia="sv-SE"/>
+              </w:rPr>
+              <w:t>Name</w:t>
+            </w:r>
+            <w:proofErr w:type="spellEnd"/>
+            <w:r>
+              <w:rPr>
+                <w:rFonts w:ascii="Arial" w:eastAsia="Times New Roman" w:hAnsi="Arial" w:cs="Arial"/>
+                <w:color w:val="000000"/>
+                <w:sz w:val="20"/>
+                <w:szCs w:val="20"/>
+                <w:lang w:eastAsia="sv-SE"/>
+              </w:rPr>
+              <w:t>: ”</w:t>
+            </w:r>
+            <w:proofErr w:type="spellStart"/>
+            <w:r>
+              <w:rPr>
+                <w:rFonts w:ascii="Arial" w:eastAsia="Times New Roman" w:hAnsi="Arial" w:cs="Arial"/>
+                <w:color w:val="000000"/>
+                <w:sz w:val="20"/>
+                <w:szCs w:val="20"/>
+                <w:lang w:eastAsia="sv-SE"/>
+              </w:rPr>
+              <w:t>Add</w:t>
+            </w:r>
+            <w:proofErr w:type="spellEnd"/>
+            <w:r>
+              <w:rPr>
+                <w:rFonts w:ascii="Arial" w:eastAsia="Times New Roman" w:hAnsi="Arial" w:cs="Arial"/>
+                <w:color w:val="000000"/>
+                <w:sz w:val="20"/>
+                <w:szCs w:val="20"/>
+                <w:lang w:eastAsia="sv-SE"/>
+              </w:rPr>
+              <w:t xml:space="preserve"> Truck”</w:t>
+            </w:r>
+          </w:p>
+          <w:p>
+            <w:pPr>
+              <w:spacing w:after="0" w:line="240" w:lineRule="auto"/>
+              <w:rPr>
                 <w:rFonts w:ascii="Times New Roman" w:eastAsia="Times New Roman" w:hAnsi="Times New Roman" w:cs="Times New Roman"/>
                 <w:sz w:val="24"/>
                 <w:szCs w:val="24"/>
                 <w:lang w:eastAsia="sv-SE"/>
               </w:rPr>
             </w:pPr>
-            <w:proofErr w:type="spellStart"/>
-            <w:r>
-              <w:rPr>
-                <w:rFonts w:ascii="Arial" w:eastAsia="Times New Roman" w:hAnsi="Arial" w:cs="Arial"/>
-                <w:color w:val="000000"/>
-                <w:sz w:val="20"/>
-                <w:szCs w:val="20"/>
-                <w:lang w:eastAsia="sv-SE"/>
-              </w:rPr>
-              <w:t>Name</w:t>
-            </w:r>
-            <w:proofErr w:type="spellEnd"/>
-            <w:r>
-              <w:rPr>
-                <w:rFonts w:ascii="Arial" w:eastAsia="Times New Roman" w:hAnsi="Arial" w:cs="Arial"/>
-                <w:color w:val="000000"/>
-                <w:sz w:val="20"/>
-                <w:szCs w:val="20"/>
-                <w:lang w:eastAsia="sv-SE"/>
-              </w:rPr>
-              <w:t>: ”</w:t>
-            </w:r>
-            <w:proofErr w:type="spellStart"/>
-            <w:r>
-              <w:rPr>
-                <w:rFonts w:ascii="Arial" w:eastAsia="Times New Roman" w:hAnsi="Arial" w:cs="Arial"/>
-                <w:color w:val="000000"/>
-                <w:sz w:val="20"/>
-                <w:szCs w:val="20"/>
-                <w:lang w:eastAsia="sv-SE"/>
-              </w:rPr>
-              <w:t>Add</w:t>
-            </w:r>
-            <w:proofErr w:type="spellEnd"/>
-            <w:r>
-              <w:rPr>
-                <w:rFonts w:ascii="Arial" w:eastAsia="Times New Roman" w:hAnsi="Arial" w:cs="Arial"/>
-                <w:color w:val="000000"/>
-                <w:sz w:val="20"/>
-                <w:szCs w:val="20"/>
-                <w:lang w:eastAsia="sv-SE"/>
-              </w:rPr>
-              <w:t xml:space="preserve"> Truck”</w:t>
+            <w:r>
+              <w:rPr>
+                <w:rFonts w:ascii="Arial" w:eastAsia="Times New Roman" w:hAnsi="Arial" w:cs="Arial"/>
+                <w:color w:val="000000"/>
+                <w:sz w:val="20"/>
+                <w:szCs w:val="20"/>
+                <w:lang w:eastAsia="sv-SE"/>
+              </w:rPr>
+              <w:t>ID: UC17</w:t>
             </w:r>
           </w:p>
           <w:p>
@@ -10228,33 +10300,55 @@
             <w:pPr>
               <w:spacing w:after="0" w:line="240" w:lineRule="auto"/>
               <w:rPr>
+                <w:rFonts w:ascii="Arial" w:eastAsia="Times New Roman" w:hAnsi="Arial" w:cs="Arial"/>
+                <w:color w:val="000000"/>
+                <w:sz w:val="20"/>
+                <w:szCs w:val="20"/>
+                <w:lang w:eastAsia="sv-SE"/>
+              </w:rPr>
+            </w:pPr>
+            <w:proofErr w:type="spellStart"/>
+            <w:r>
+              <w:rPr>
+                <w:rFonts w:ascii="Arial" w:eastAsia="Times New Roman" w:hAnsi="Arial" w:cs="Arial"/>
+                <w:color w:val="000000"/>
+                <w:sz w:val="20"/>
+                <w:szCs w:val="20"/>
+                <w:lang w:eastAsia="sv-SE"/>
+              </w:rPr>
+              <w:t>Name</w:t>
+            </w:r>
+            <w:proofErr w:type="spellEnd"/>
+            <w:r>
+              <w:rPr>
+                <w:rFonts w:ascii="Arial" w:eastAsia="Times New Roman" w:hAnsi="Arial" w:cs="Arial"/>
+                <w:color w:val="000000"/>
+                <w:sz w:val="20"/>
+                <w:szCs w:val="20"/>
+                <w:lang w:eastAsia="sv-SE"/>
+              </w:rPr>
+              <w:t>: “Log In”</w:t>
+            </w:r>
+          </w:p>
+          <w:p>
+            <w:pPr>
+              <w:spacing w:after="0" w:line="240" w:lineRule="auto"/>
+              <w:rPr>
                 <w:rFonts w:ascii="Times New Roman" w:eastAsia="Times New Roman" w:hAnsi="Times New Roman" w:cs="Times New Roman"/>
                 <w:sz w:val="24"/>
                 <w:szCs w:val="24"/>
                 <w:lang w:eastAsia="sv-SE"/>
               </w:rPr>
             </w:pPr>
-            <w:proofErr w:type="spellStart"/>
-            <w:r>
-              <w:rPr>
-                <w:rFonts w:ascii="Arial" w:eastAsia="Times New Roman" w:hAnsi="Arial" w:cs="Arial"/>
-                <w:color w:val="000000"/>
-                <w:sz w:val="20"/>
-                <w:szCs w:val="20"/>
-                <w:lang w:eastAsia="sv-SE"/>
-              </w:rPr>
-              <w:t>Name</w:t>
-            </w:r>
-            <w:proofErr w:type="spellEnd"/>
-            <w:r>
-              <w:rPr>
-                <w:rFonts w:ascii="Arial" w:eastAsia="Times New Roman" w:hAnsi="Arial" w:cs="Arial"/>
-                <w:color w:val="000000"/>
-                <w:sz w:val="20"/>
-                <w:szCs w:val="20"/>
-                <w:lang w:eastAsia="sv-SE"/>
-              </w:rPr>
-              <w:t>: “Log In”</w:t>
+            <w:r>
+              <w:rPr>
+                <w:rFonts w:ascii="Arial" w:eastAsia="Times New Roman" w:hAnsi="Arial" w:cs="Arial"/>
+                <w:color w:val="000000"/>
+                <w:sz w:val="20"/>
+                <w:szCs w:val="20"/>
+                <w:lang w:eastAsia="sv-SE"/>
+              </w:rPr>
+              <w:t>ID: UC18</w:t>
             </w:r>
           </w:p>
           <w:p>
@@ -10683,55 +10777,77 @@
             <w:pPr>
               <w:spacing w:after="0" w:line="240" w:lineRule="auto"/>
               <w:rPr>
+                <w:rFonts w:ascii="Arial" w:eastAsia="Times New Roman" w:hAnsi="Arial" w:cs="Arial"/>
+                <w:color w:val="000000"/>
+                <w:sz w:val="20"/>
+                <w:szCs w:val="20"/>
+                <w:lang w:eastAsia="sv-SE"/>
+              </w:rPr>
+            </w:pPr>
+            <w:proofErr w:type="spellStart"/>
+            <w:r>
+              <w:rPr>
+                <w:rFonts w:ascii="Arial" w:eastAsia="Times New Roman" w:hAnsi="Arial" w:cs="Arial"/>
+                <w:color w:val="000000"/>
+                <w:sz w:val="20"/>
+                <w:szCs w:val="20"/>
+                <w:lang w:eastAsia="sv-SE"/>
+              </w:rPr>
+              <w:t>Name</w:t>
+            </w:r>
+            <w:proofErr w:type="spellEnd"/>
+            <w:r>
+              <w:rPr>
+                <w:rFonts w:ascii="Arial" w:eastAsia="Times New Roman" w:hAnsi="Arial" w:cs="Arial"/>
+                <w:color w:val="000000"/>
+                <w:sz w:val="20"/>
+                <w:szCs w:val="20"/>
+                <w:lang w:eastAsia="sv-SE"/>
+              </w:rPr>
+              <w:t xml:space="preserve">: “Register </w:t>
+            </w:r>
+            <w:proofErr w:type="spellStart"/>
+            <w:r>
+              <w:rPr>
+                <w:rFonts w:ascii="Arial" w:eastAsia="Times New Roman" w:hAnsi="Arial" w:cs="Arial"/>
+                <w:color w:val="000000"/>
+                <w:sz w:val="20"/>
+                <w:szCs w:val="20"/>
+                <w:lang w:eastAsia="sv-SE"/>
+              </w:rPr>
+              <w:t>User</w:t>
+            </w:r>
+            <w:proofErr w:type="spellEnd"/>
+            <w:r>
+              <w:rPr>
+                <w:rFonts w:ascii="Arial" w:eastAsia="Times New Roman" w:hAnsi="Arial" w:cs="Arial"/>
+                <w:color w:val="000000"/>
+                <w:sz w:val="20"/>
+                <w:szCs w:val="20"/>
+                <w:lang w:eastAsia="sv-SE"/>
+              </w:rPr>
+              <w:t>”</w:t>
+            </w:r>
+          </w:p>
+          <w:p>
+            <w:pPr>
+              <w:spacing w:after="0" w:line="240" w:lineRule="auto"/>
+              <w:rPr>
                 <w:rFonts w:ascii="Times New Roman" w:eastAsia="Times New Roman" w:hAnsi="Times New Roman" w:cs="Times New Roman"/>
                 <w:sz w:val="24"/>
                 <w:szCs w:val="24"/>
                 <w:lang w:eastAsia="sv-SE"/>
               </w:rPr>
             </w:pPr>
-            <w:proofErr w:type="spellStart"/>
-            <w:r>
-              <w:rPr>
-                <w:rFonts w:ascii="Arial" w:eastAsia="Times New Roman" w:hAnsi="Arial" w:cs="Arial"/>
-                <w:color w:val="000000"/>
-                <w:sz w:val="20"/>
-                <w:szCs w:val="20"/>
-                <w:lang w:eastAsia="sv-SE"/>
-              </w:rPr>
-              <w:t>Name</w:t>
-            </w:r>
-            <w:proofErr w:type="spellEnd"/>
-            <w:r>
-              <w:rPr>
-                <w:rFonts w:ascii="Arial" w:eastAsia="Times New Roman" w:hAnsi="Arial" w:cs="Arial"/>
-                <w:color w:val="000000"/>
-                <w:sz w:val="20"/>
-                <w:szCs w:val="20"/>
-                <w:lang w:eastAsia="sv-SE"/>
-              </w:rPr>
-              <w:t xml:space="preserve">: “Register </w:t>
-            </w:r>
-            <w:proofErr w:type="spellStart"/>
-            <w:r>
-              <w:rPr>
-                <w:rFonts w:ascii="Arial" w:eastAsia="Times New Roman" w:hAnsi="Arial" w:cs="Arial"/>
-                <w:color w:val="000000"/>
-                <w:sz w:val="20"/>
-                <w:szCs w:val="20"/>
-                <w:lang w:eastAsia="sv-SE"/>
-              </w:rPr>
-              <w:t>User</w:t>
-            </w:r>
-            <w:proofErr w:type="spellEnd"/>
-            <w:r>
-              <w:rPr>
-                <w:rFonts w:ascii="Arial" w:eastAsia="Times New Roman" w:hAnsi="Arial" w:cs="Arial"/>
-                <w:color w:val="000000"/>
-                <w:sz w:val="20"/>
-                <w:szCs w:val="20"/>
-                <w:lang w:eastAsia="sv-SE"/>
-              </w:rPr>
-              <w:t>”</w:t>
+            <w:r>
+              <w:rPr>
+                <w:rFonts w:ascii="Arial" w:eastAsia="Times New Roman" w:hAnsi="Arial" w:cs="Arial"/>
+                <w:color w:val="000000"/>
+                <w:sz w:val="20"/>
+                <w:szCs w:val="20"/>
+                <w:lang w:eastAsia="sv-SE"/>
+              </w:rPr>
+              <w:t>ID: UC19</w:t>
             </w:r>
           </w:p>
           <w:p>
@@ -11078,7 +11194,7 @@
         <w:tblLook w:val="04A0" w:firstRow="1" w:lastRow="0" w:firstColumn="1" w:lastColumn="0" w:noHBand="0" w:noVBand="1"/>
       </w:tblPr>
       <w:tblGrid>
-        <w:gridCol w:w="9052"/>
+        <w:gridCol w:w="8293"/>
       </w:tblGrid>
       <w:tr>
         <w:trPr>
@@ -11105,9 +11221,10 @@
             <w:pPr>
               <w:spacing w:after="0" w:line="240" w:lineRule="auto"/>
               <w:rPr>
-                <w:rFonts w:ascii="Times New Roman" w:eastAsia="Times New Roman" w:hAnsi="Times New Roman" w:cs="Times New Roman"/>
-                <w:sz w:val="24"/>
-                <w:szCs w:val="24"/>
+                <w:rFonts w:ascii="Arial" w:eastAsia="Times New Roman" w:hAnsi="Arial" w:cs="Arial"/>
+                <w:color w:val="000000"/>
+                <w:sz w:val="20"/>
+                <w:szCs w:val="20"/>
                 <w:lang w:eastAsia="sv-SE"/>
               </w:rPr>
             </w:pPr>
@@ -11188,40 +11305,16 @@
                 <w:lang w:eastAsia="sv-SE"/>
               </w:rPr>
             </w:pPr>
-            <w:proofErr w:type="spellStart"/>
-            <w:r>
-              <w:rPr>
-                <w:rFonts w:ascii="Arial" w:eastAsia="Times New Roman" w:hAnsi="Arial" w:cs="Arial"/>
-                <w:color w:val="000000"/>
-                <w:sz w:val="20"/>
-                <w:szCs w:val="20"/>
-                <w:lang w:eastAsia="sv-SE"/>
-              </w:rPr>
-              <w:t>Actor</w:t>
-            </w:r>
-            <w:proofErr w:type="spellEnd"/>
-            <w:r>
-              <w:rPr>
-                <w:rFonts w:ascii="Arial" w:eastAsia="Times New Roman" w:hAnsi="Arial" w:cs="Arial"/>
-                <w:color w:val="000000"/>
-                <w:sz w:val="20"/>
-                <w:szCs w:val="20"/>
-                <w:lang w:eastAsia="sv-SE"/>
-              </w:rPr>
-              <w:t xml:space="preserve">(s): Manager, </w:t>
-            </w:r>
-            <w:proofErr w:type="spellStart"/>
-            <w:r>
-              <w:rPr>
-                <w:rFonts w:ascii="Arial" w:eastAsia="Times New Roman" w:hAnsi="Arial" w:cs="Arial"/>
-                <w:color w:val="000000"/>
-                <w:sz w:val="20"/>
-                <w:szCs w:val="20"/>
-                <w:lang w:eastAsia="sv-SE"/>
-              </w:rPr>
-              <w:t>Trucker</w:t>
-            </w:r>
-            <w:proofErr w:type="spellEnd"/>
+            <w:r>
+              <w:rPr>
+                <w:rFonts w:ascii="Arial" w:eastAsia="Times New Roman" w:hAnsi="Arial" w:cs="Arial"/>
+                <w:color w:val="000000"/>
+                <w:sz w:val="20"/>
+                <w:szCs w:val="20"/>
+                <w:lang w:eastAsia="sv-SE"/>
+              </w:rPr>
+              <w:t>ID: UC20</w:t>
+            </w:r>
           </w:p>
           <w:p>
             <w:pPr>
@@ -11242,6 +11335,51 @@
                 <w:szCs w:val="20"/>
                 <w:lang w:eastAsia="sv-SE"/>
               </w:rPr>
+              <w:t>Actor</w:t>
+            </w:r>
+            <w:proofErr w:type="spellEnd"/>
+            <w:r>
+              <w:rPr>
+                <w:rFonts w:ascii="Arial" w:eastAsia="Times New Roman" w:hAnsi="Arial" w:cs="Arial"/>
+                <w:color w:val="000000"/>
+                <w:sz w:val="20"/>
+                <w:szCs w:val="20"/>
+                <w:lang w:eastAsia="sv-SE"/>
+              </w:rPr>
+              <w:t xml:space="preserve">(s): Manager, </w:t>
+            </w:r>
+            <w:proofErr w:type="spellStart"/>
+            <w:r>
+              <w:rPr>
+                <w:rFonts w:ascii="Arial" w:eastAsia="Times New Roman" w:hAnsi="Arial" w:cs="Arial"/>
+                <w:color w:val="000000"/>
+                <w:sz w:val="20"/>
+                <w:szCs w:val="20"/>
+                <w:lang w:eastAsia="sv-SE"/>
+              </w:rPr>
+              <w:t>Trucker</w:t>
+            </w:r>
+            <w:proofErr w:type="spellEnd"/>
+          </w:p>
+          <w:p>
+            <w:pPr>
+              <w:spacing w:after="0" w:line="240" w:lineRule="auto"/>
+              <w:rPr>
+                <w:rFonts w:ascii="Times New Roman" w:eastAsia="Times New Roman" w:hAnsi="Times New Roman" w:cs="Times New Roman"/>
+                <w:sz w:val="24"/>
+                <w:szCs w:val="24"/>
+                <w:lang w:eastAsia="sv-SE"/>
+              </w:rPr>
+            </w:pPr>
+            <w:proofErr w:type="spellStart"/>
+            <w:r>
+              <w:rPr>
+                <w:rFonts w:ascii="Arial" w:eastAsia="Times New Roman" w:hAnsi="Arial" w:cs="Arial"/>
+                <w:color w:val="000000"/>
+                <w:sz w:val="20"/>
+                <w:szCs w:val="20"/>
+                <w:lang w:eastAsia="sv-SE"/>
+              </w:rPr>
               <w:t>Description</w:t>
             </w:r>
             <w:proofErr w:type="spellEnd"/>
@@ -11286,7 +11424,17 @@
                 <w:szCs w:val="20"/>
                 <w:lang w:eastAsia="sv-SE"/>
               </w:rPr>
-              <w:t>moves</w:t>
+              <w:t>move</w:t>
+            </w:r>
+            <w:r>
+              <w:rPr>
+                <w:rFonts w:ascii="Arial" w:eastAsia="Times New Roman" w:hAnsi="Arial" w:cs="Arial"/>
+                <w:color w:val="000000"/>
+                <w:sz w:val="20"/>
+                <w:szCs w:val="20"/>
+                <w:lang w:eastAsia="sv-SE"/>
+              </w:rPr>
+              <w:t>s</w:t>
             </w:r>
             <w:proofErr w:type="spellEnd"/>
             <w:r>
@@ -11341,51 +11489,28 @@
                 <w:szCs w:val="20"/>
                 <w:lang w:eastAsia="sv-SE"/>
               </w:rPr>
-              <w:t xml:space="preserve"> (“</w:t>
-            </w:r>
-            <w:proofErr w:type="spellStart"/>
-            <w:r>
-              <w:rPr>
-                <w:rFonts w:ascii="Arial" w:eastAsia="Times New Roman" w:hAnsi="Arial" w:cs="Arial"/>
-                <w:color w:val="000000"/>
-                <w:sz w:val="20"/>
-                <w:szCs w:val="20"/>
-                <w:lang w:eastAsia="sv-SE"/>
-              </w:rPr>
-              <w:t>Select</w:t>
-            </w:r>
-            <w:proofErr w:type="spellEnd"/>
-            <w:r>
-              <w:rPr>
-                <w:rFonts w:ascii="Arial" w:eastAsia="Times New Roman" w:hAnsi="Arial" w:cs="Arial"/>
-                <w:color w:val="000000"/>
-                <w:sz w:val="20"/>
-                <w:szCs w:val="20"/>
-                <w:lang w:eastAsia="sv-SE"/>
-              </w:rPr>
-              <w:t xml:space="preserve"> </w:t>
-            </w:r>
-            <w:proofErr w:type="spellStart"/>
-            <w:r>
-              <w:rPr>
-                <w:rFonts w:ascii="Arial" w:eastAsia="Times New Roman" w:hAnsi="Arial" w:cs="Arial"/>
-                <w:color w:val="000000"/>
-                <w:sz w:val="20"/>
-                <w:szCs w:val="20"/>
-                <w:lang w:eastAsia="sv-SE"/>
-              </w:rPr>
-              <w:t>Good</w:t>
-            </w:r>
-            <w:proofErr w:type="spellEnd"/>
-            <w:r>
-              <w:rPr>
-                <w:rFonts w:ascii="Arial" w:eastAsia="Times New Roman" w:hAnsi="Arial" w:cs="Arial"/>
-                <w:color w:val="000000"/>
-                <w:sz w:val="20"/>
-                <w:szCs w:val="20"/>
-                <w:lang w:eastAsia="sv-SE"/>
-              </w:rPr>
-              <w:t xml:space="preserve">”) item on the </w:t>
+              <w:t xml:space="preserve"> (</w:t>
+            </w:r>
+            <w:r>
+              <w:rPr>
+                <w:rFonts w:ascii="Arial" w:eastAsia="Times New Roman" w:hAnsi="Arial" w:cs="Arial"/>
+                <w:color w:val="000000"/>
+                <w:sz w:val="20"/>
+                <w:szCs w:val="20"/>
+                <w:u w:val="single"/>
+                <w:lang w:eastAsia="sv-SE"/>
+              </w:rPr>
+              <w:t>UC6</w:t>
+            </w:r>
+            <w:r>
+              <w:rPr>
+                <w:rFonts w:ascii="Arial" w:eastAsia="Times New Roman" w:hAnsi="Arial" w:cs="Arial"/>
+                <w:color w:val="000000"/>
+                <w:sz w:val="20"/>
+                <w:szCs w:val="20"/>
+                <w:lang w:eastAsia="sv-SE"/>
+              </w:rPr>
+              <w:t xml:space="preserve">) item on the </w:t>
             </w:r>
             <w:proofErr w:type="spellStart"/>
             <w:r>
@@ -11478,6 +11603,84 @@
         <w:t xml:space="preserve"> </w:t>
       </w:r>
     </w:p>
+    <w:tbl>
+      <w:tblPr>
+        <w:tblStyle w:val="Tabellrutnt"/>
+        <w:tblW w:w="0" w:type="auto"/>
+        <w:tblLook w:val="04A0" w:firstRow="1" w:lastRow="0" w:firstColumn="1" w:lastColumn="0" w:noHBand="0" w:noVBand="1"/>
+      </w:tblPr>
+      <w:tblGrid>
+        <w:gridCol w:w="9062"/>
+      </w:tblGrid>
+      <w:tr>
+        <w:tc>
+          <w:tcPr>
+            <w:tcW w:w="9062" w:type="dxa"/>
+          </w:tcPr>
+          <w:p>
+            <w:proofErr w:type="spellStart"/>
+            <w:r>
+              <w:t>Name</w:t>
+            </w:r>
+            <w:proofErr w:type="spellEnd"/>
+            <w:r>
+              <w:t>: ”</w:t>
+            </w:r>
+            <w:proofErr w:type="spellStart"/>
+            <w:r>
+              <w:t>Remove</w:t>
+            </w:r>
+            <w:proofErr w:type="spellEnd"/>
+            <w:r>
+              <w:t xml:space="preserve"> Truck”</w:t>
+            </w:r>
+          </w:p>
+          <w:p>
+            <w:r>
+              <w:t>ID: UC21</w:t>
+            </w:r>
+            <w:bookmarkStart w:id="1" w:name="_GoBack"/>
+            <w:bookmarkEnd w:id="1"/>
+          </w:p>
+          <w:p>
+            <w:proofErr w:type="spellStart"/>
+            <w:r>
+              <w:t>Actor</w:t>
+            </w:r>
+            <w:proofErr w:type="spellEnd"/>
+            <w:r>
+              <w:t>(s): Manager</w:t>
+            </w:r>
+          </w:p>
+          <w:p>
+            <w:proofErr w:type="spellStart"/>
+            <w:r>
+              <w:t>Description</w:t>
+            </w:r>
+            <w:proofErr w:type="spellEnd"/>
+            <w:r>
+              <w:t xml:space="preserve">: The system </w:t>
+            </w:r>
+            <w:proofErr w:type="spellStart"/>
+            <w:r>
+              <w:t>removes</w:t>
+            </w:r>
+            <w:proofErr w:type="spellEnd"/>
+            <w:r>
+              <w:t xml:space="preserve"> the </w:t>
+            </w:r>
+            <w:proofErr w:type="spellStart"/>
+            <w:r>
+              <w:t>selected</w:t>
+            </w:r>
+            <w:proofErr w:type="spellEnd"/>
+            <w:r>
+              <w:t xml:space="preserve"> truck</w:t>
+            </w:r>
+          </w:p>
+        </w:tc>
+      </w:tr>
+    </w:tbl>
     <w:p/>
     <w:sectPr>
       <w:pgSz w:w="11906" w:h="16838"/>

</xml_diff>